<commit_message>
done with home_work_6 SMTU
</commit_message>
<xml_diff>
--- a/1 Семестр/СМТУ/home_work_6/9492_Викторов_ДЗ_6.docx
+++ b/1 Семестр/СМТУ/home_work_6/9492_Викторов_ДЗ_6.docx
@@ -1,6 +1,6 @@
 
 <file path=word/document.xml><?xml version="1.0" encoding="utf-8"?>
-<w:document xmlns:wpc="http://schemas.microsoft.com/office/word/2010/wordprocessingCanvas" xmlns:cx="http://schemas.microsoft.com/office/drawing/2014/chartex" xmlns:mc="http://schemas.openxmlformats.org/markup-compatibility/2006" xmlns:o="urn:schemas-microsoft-com:office:office" xmlns:r="http://schemas.openxmlformats.org/officeDocument/2006/relationships" xmlns:m="http://schemas.openxmlformats.org/officeDocument/2006/math" xmlns:v="urn:schemas-microsoft-com:vml" xmlns:wp14="http://schemas.microsoft.com/office/word/2010/wordprocessingDrawing" xmlns:wp="http://schemas.openxmlformats.org/drawingml/2006/wordprocessingDrawing" xmlns:w10="urn:schemas-microsoft-com:office:word" xmlns:w="http://schemas.openxmlformats.org/wordprocessingml/2006/main" xmlns:w14="http://schemas.microsoft.com/office/word/2010/wordml" xmlns:w15="http://schemas.microsoft.com/office/word/2012/wordml" xmlns:w16se="http://schemas.microsoft.com/office/word/2015/wordml/symex" xmlns:wpg="http://schemas.microsoft.com/office/word/2010/wordprocessingGroup" xmlns:wpi="http://schemas.microsoft.com/office/word/2010/wordprocessingInk" xmlns:wne="http://schemas.microsoft.com/office/word/2006/wordml" xmlns:wps="http://schemas.microsoft.com/office/word/2010/wordprocessingShape" mc:Ignorable="w14 w15 w16se wp14">
+<w:document xmlns:wpc="http://schemas.microsoft.com/office/word/2010/wordprocessingCanvas" xmlns:cx="http://schemas.microsoft.com/office/drawing/2014/chartex" xmlns:cx1="http://schemas.microsoft.com/office/drawing/2015/9/8/chartex" xmlns:cx2="http://schemas.microsoft.com/office/drawing/2015/10/21/chartex" xmlns:cx3="http://schemas.microsoft.com/office/drawing/2016/5/9/chartex" xmlns:cx4="http://schemas.microsoft.com/office/drawing/2016/5/10/chartex" xmlns:cx5="http://schemas.microsoft.com/office/drawing/2016/5/11/chartex" xmlns:cx6="http://schemas.microsoft.com/office/drawing/2016/5/12/chartex" xmlns:cx7="http://schemas.microsoft.com/office/drawing/2016/5/13/chartex" xmlns:cx8="http://schemas.microsoft.com/office/drawing/2016/5/14/chartex" xmlns:mc="http://schemas.openxmlformats.org/markup-compatibility/2006" xmlns:aink="http://schemas.microsoft.com/office/drawing/2016/ink" xmlns:am3d="http://schemas.microsoft.com/office/drawing/2017/model3d" xmlns:o="urn:schemas-microsoft-com:office:office" xmlns:r="http://schemas.openxmlformats.org/officeDocument/2006/relationships" xmlns:m="http://schemas.openxmlformats.org/officeDocument/2006/math" xmlns:v="urn:schemas-microsoft-com:vml" xmlns:wp14="http://schemas.microsoft.com/office/word/2010/wordprocessingDrawing" xmlns:wp="http://schemas.openxmlformats.org/drawingml/2006/wordprocessingDrawing" xmlns:w10="urn:schemas-microsoft-com:office:word" xmlns:w="http://schemas.openxmlformats.org/wordprocessingml/2006/main" xmlns:w14="http://schemas.microsoft.com/office/word/2010/wordml" xmlns:w15="http://schemas.microsoft.com/office/word/2012/wordml" xmlns:w16cid="http://schemas.microsoft.com/office/word/2016/wordml/cid" xmlns:w16se="http://schemas.microsoft.com/office/word/2015/wordml/symex" xmlns:wpg="http://schemas.microsoft.com/office/word/2010/wordprocessingGroup" xmlns:wpi="http://schemas.microsoft.com/office/word/2010/wordprocessingInk" xmlns:wne="http://schemas.microsoft.com/office/word/2006/wordml" xmlns:wps="http://schemas.microsoft.com/office/word/2010/wordprocessingShape" mc:Ignorable="w14 w15 w16se w16cid wp14">
   <w:body>
     <w:p>
       <w:pPr>
@@ -279,28 +279,7 @@
           <w:b/>
           <w:sz w:val="28"/>
         </w:rPr>
-        <w:t xml:space="preserve">по </w:t>
-      </w:r>
-      <w:r>
-        <w:rPr>
-          <w:b/>
-          <w:sz w:val="28"/>
-        </w:rPr>
-        <w:t>практической</w:t>
-      </w:r>
-      <w:r>
-        <w:rPr>
-          <w:b/>
-          <w:sz w:val="28"/>
-        </w:rPr>
-        <w:t xml:space="preserve"> работе № </w:t>
-      </w:r>
-      <w:r>
-        <w:rPr>
-          <w:b/>
-          <w:sz w:val="28"/>
-        </w:rPr>
-        <w:t>6</w:t>
+        <w:t>по практической работе № 6</w:t>
       </w:r>
     </w:p>
     <w:p>
@@ -694,7 +673,19 @@
         <w:rPr>
           <w:sz w:val="28"/>
         </w:rPr>
-        <w:t>оренца, система описывается следующей системой уравнений:</w:t>
+        <w:t xml:space="preserve">оренца, система описывается следующей системой </w:t>
+      </w:r>
+      <w:r>
+        <w:rPr>
+          <w:sz w:val="28"/>
+        </w:rPr>
+        <w:t xml:space="preserve">дифференциальных </w:t>
+      </w:r>
+      <w:r>
+        <w:rPr>
+          <w:sz w:val="28"/>
+        </w:rPr>
+        <w:t>уравнений:</w:t>
       </w:r>
     </w:p>
     <w:p>
@@ -707,6 +698,7 @@
       </w:pPr>
       <w:r>
         <w:rPr>
+          <w:noProof/>
           <w:sz w:val="28"/>
         </w:rPr>
         <w:drawing>
@@ -725,7 +717,7 @@
                     <pic:cNvPicPr/>
                   </pic:nvPicPr>
                   <pic:blipFill>
-                    <a:blip r:embed="rId5"/>
+                    <a:blip r:embed="rId7"/>
                     <a:stretch>
                       <a:fillRect/>
                     </a:stretch>
@@ -749,6 +741,7 @@
     <w:p>
       <w:pPr>
         <w:spacing w:line="360" w:lineRule="auto"/>
+        <w:ind w:firstLine="708"/>
         <w:rPr>
           <w:sz w:val="28"/>
         </w:rPr>
@@ -771,12 +764,4249 @@
           <w:sz w:val="28"/>
         </w:rPr>
         <w:t xml:space="preserve"> и исследовалась зависимость вида аттрактора от этого коэффициента</w:t>
+      </w:r>
+      <w:r>
+        <w:rPr>
+          <w:sz w:val="28"/>
+        </w:rPr>
+        <w:t xml:space="preserve">. Результатом исследования стала следующая таблица (табл. 1): </w:t>
+      </w:r>
+    </w:p>
+    <w:p>
+      <w:pPr>
+        <w:spacing w:line="360" w:lineRule="auto"/>
+        <w:rPr>
+          <w:sz w:val="28"/>
+        </w:rPr>
+      </w:pPr>
+      <w:r>
+        <w:rPr>
+          <w:noProof/>
+          <w:sz w:val="28"/>
+        </w:rPr>
+        <w:drawing>
+          <wp:inline distT="0" distB="0" distL="0" distR="0" wp14:anchorId="3D755092" wp14:editId="5BB8C954">
+            <wp:extent cx="6305278" cy="3360420"/>
+            <wp:effectExtent l="0" t="0" r="635" b="0"/>
+            <wp:docPr id="2" name="Рисунок 2"/>
+            <wp:cNvGraphicFramePr>
+              <a:graphicFrameLocks xmlns:a="http://schemas.openxmlformats.org/drawingml/2006/main" noChangeAspect="1"/>
+            </wp:cNvGraphicFramePr>
+            <a:graphic xmlns:a="http://schemas.openxmlformats.org/drawingml/2006/main">
+              <a:graphicData uri="http://schemas.openxmlformats.org/drawingml/2006/picture">
+                <pic:pic xmlns:pic="http://schemas.openxmlformats.org/drawingml/2006/picture">
+                  <pic:nvPicPr>
+                    <pic:cNvPr id="1" name=""/>
+                    <pic:cNvPicPr/>
+                  </pic:nvPicPr>
+                  <pic:blipFill rotWithShape="1">
+                    <a:blip r:embed="rId8"/>
+                    <a:srcRect l="3335" r="983"/>
+                    <a:stretch/>
+                  </pic:blipFill>
+                  <pic:spPr bwMode="auto">
+                    <a:xfrm>
+                      <a:off x="0" y="0"/>
+                      <a:ext cx="6323115" cy="3369926"/>
+                    </a:xfrm>
+                    <a:prstGeom prst="rect">
+                      <a:avLst/>
+                    </a:prstGeom>
+                    <a:ln>
+                      <a:noFill/>
+                    </a:ln>
+                    <a:extLst>
+                      <a:ext uri="{53640926-AAD7-44D8-BBD7-CCE9431645EC}">
+                        <a14:shadowObscured xmlns:a14="http://schemas.microsoft.com/office/drawing/2010/main"/>
+                      </a:ext>
+                    </a:extLst>
+                  </pic:spPr>
+                </pic:pic>
+              </a:graphicData>
+            </a:graphic>
+          </wp:inline>
+        </w:drawing>
+      </w:r>
+    </w:p>
+    <w:p>
+      <w:pPr>
+        <w:spacing w:line="360" w:lineRule="auto"/>
+        <w:ind w:firstLine="708"/>
+        <w:jc w:val="both"/>
+        <w:rPr>
+          <w:sz w:val="28"/>
+        </w:rPr>
+      </w:pPr>
+      <w:r>
+        <w:rPr>
+          <w:sz w:val="28"/>
+        </w:rPr>
+        <w:t xml:space="preserve">Были найдены коэффициенты </w:t>
+      </w:r>
+      <w:r>
+        <w:rPr>
+          <w:sz w:val="28"/>
+          <w:lang w:val="en-US"/>
+        </w:rPr>
+        <w:t>r</w:t>
+      </w:r>
+      <w:r>
+        <w:rPr>
+          <w:sz w:val="28"/>
+        </w:rPr>
+        <w:t xml:space="preserve"> меняющие тип аттрактора с регулярного на странный и наоборот при начальных условиях, указанных в таблице. Причем коэффициент, при котором происходит переход системы к хаотическому движению найден с точностью до пятого знака и равен 22.22987. С целью ускорения исследования коэффициент, при котором система переходит от хаотического к квазипериодическому движению был найден с точностью до десятых и равен 92.5.</w:t>
+      </w:r>
+    </w:p>
+    <w:p>
+      <w:pPr>
+        <w:spacing w:line="360" w:lineRule="auto"/>
+        <w:ind w:firstLine="708"/>
+        <w:jc w:val="both"/>
+        <w:rPr>
+          <w:sz w:val="28"/>
+        </w:rPr>
+      </w:pPr>
+      <w:r>
+        <w:rPr>
+          <w:sz w:val="28"/>
+        </w:rPr>
+        <w:lastRenderedPageBreak/>
+        <w:t>С целью визуализации хода эксперимента на рисунках 1-3 приведены графики переходных процессов и фазовые траектории систем</w:t>
+      </w:r>
+      <w:r>
+        <w:rPr>
+          <w:sz w:val="28"/>
+        </w:rPr>
+        <w:t>,</w:t>
+      </w:r>
+      <w:r>
+        <w:rPr>
+          <w:sz w:val="28"/>
+        </w:rPr>
+        <w:t xml:space="preserve"> имеющих</w:t>
+      </w:r>
+      <w:r>
+        <w:rPr>
+          <w:sz w:val="28"/>
+        </w:rPr>
+        <w:t xml:space="preserve"> </w:t>
+      </w:r>
+      <w:r>
+        <w:rPr>
+          <w:sz w:val="28"/>
+        </w:rPr>
+        <w:t>монотонный, квазипериодический и хаотический характеры движения.</w:t>
+      </w:r>
+    </w:p>
+    <w:p>
+      <w:pPr>
+        <w:keepNext/>
+        <w:spacing w:line="360" w:lineRule="auto"/>
+        <w:jc w:val="center"/>
+      </w:pPr>
+      <w:r>
+        <w:rPr>
+          <w:noProof/>
+          <w:sz w:val="28"/>
+        </w:rPr>
+        <w:drawing>
+          <wp:inline distT="0" distB="0" distL="0" distR="0" wp14:anchorId="6AE76B0A" wp14:editId="2B10E3B3">
+            <wp:extent cx="6074539" cy="2438400"/>
+            <wp:effectExtent l="0" t="0" r="2540" b="0"/>
+            <wp:docPr id="3" name="Рисунок 3"/>
+            <wp:cNvGraphicFramePr>
+              <a:graphicFrameLocks xmlns:a="http://schemas.openxmlformats.org/drawingml/2006/main" noChangeAspect="1"/>
+            </wp:cNvGraphicFramePr>
+            <a:graphic xmlns:a="http://schemas.openxmlformats.org/drawingml/2006/main">
+              <a:graphicData uri="http://schemas.openxmlformats.org/drawingml/2006/picture">
+                <pic:pic xmlns:pic="http://schemas.openxmlformats.org/drawingml/2006/picture">
+                  <pic:nvPicPr>
+                    <pic:cNvPr id="1" name=""/>
+                    <pic:cNvPicPr/>
+                  </pic:nvPicPr>
+                  <pic:blipFill rotWithShape="1">
+                    <a:blip r:embed="rId9"/>
+                    <a:srcRect l="2950" r="1753"/>
+                    <a:stretch/>
+                  </pic:blipFill>
+                  <pic:spPr bwMode="auto">
+                    <a:xfrm>
+                      <a:off x="0" y="0"/>
+                      <a:ext cx="6098548" cy="2448037"/>
+                    </a:xfrm>
+                    <a:prstGeom prst="rect">
+                      <a:avLst/>
+                    </a:prstGeom>
+                    <a:ln>
+                      <a:noFill/>
+                    </a:ln>
+                    <a:extLst>
+                      <a:ext uri="{53640926-AAD7-44D8-BBD7-CCE9431645EC}">
+                        <a14:shadowObscured xmlns:a14="http://schemas.microsoft.com/office/drawing/2010/main"/>
+                      </a:ext>
+                    </a:extLst>
+                  </pic:spPr>
+                </pic:pic>
+              </a:graphicData>
+            </a:graphic>
+          </wp:inline>
+        </w:drawing>
+      </w:r>
+    </w:p>
+    <w:p>
+      <w:pPr>
+        <w:pStyle w:val="a8"/>
+        <w:spacing w:line="360" w:lineRule="auto"/>
+        <w:jc w:val="center"/>
+      </w:pPr>
+      <w:r>
+        <w:t xml:space="preserve">Рисунок </w:t>
+      </w:r>
+      <w:r>
+        <w:rPr>
+          <w:noProof/>
+        </w:rPr>
+        <w:fldChar w:fldCharType="begin"/>
+      </w:r>
+      <w:r>
+        <w:rPr>
+          <w:noProof/>
+        </w:rPr>
+        <w:instrText xml:space="preserve"> SEQ Рисунок \* ARABIC </w:instrText>
+      </w:r>
+      <w:r>
+        <w:rPr>
+          <w:noProof/>
+        </w:rPr>
+        <w:fldChar w:fldCharType="separate"/>
+      </w:r>
+      <w:r>
+        <w:rPr>
+          <w:noProof/>
+        </w:rPr>
+        <w:t>1</w:t>
+      </w:r>
+      <w:r>
+        <w:rPr>
+          <w:noProof/>
+        </w:rPr>
+        <w:fldChar w:fldCharType="end"/>
+      </w:r>
+      <w:r>
+        <w:t xml:space="preserve"> - Г</w:t>
+      </w:r>
+      <w:r>
+        <w:t>рафики переходных процессов и фазовые траектории систем</w:t>
+      </w:r>
+      <w:r>
+        <w:t>ы,</w:t>
+      </w:r>
+      <w:r>
+        <w:t xml:space="preserve"> имеющ</w:t>
+      </w:r>
+      <w:r>
+        <w:t xml:space="preserve">ей </w:t>
+      </w:r>
+      <w:r>
+        <w:t>монотонный характер движения</w:t>
+      </w:r>
+    </w:p>
+    <w:p>
+      <w:pPr>
+        <w:spacing w:line="360" w:lineRule="auto"/>
+        <w:ind w:firstLine="708"/>
+        <w:jc w:val="both"/>
+      </w:pPr>
+      <w:r>
+        <w:rPr>
+          <w:sz w:val="28"/>
+        </w:rPr>
+        <w:t>Рисунок 1 демонстрирует переход движения системы от монотонного к апериодическому с увеличением коэффициента.</w:t>
+      </w:r>
+    </w:p>
+    <w:p>
+      <w:pPr>
+        <w:spacing w:line="360" w:lineRule="auto"/>
+      </w:pPr>
+    </w:p>
+    <w:p>
+      <w:pPr>
+        <w:keepNext/>
+        <w:spacing w:line="360" w:lineRule="auto"/>
+        <w:jc w:val="center"/>
+      </w:pPr>
+      <w:r>
+        <w:rPr>
+          <w:noProof/>
+        </w:rPr>
+        <w:drawing>
+          <wp:inline distT="0" distB="0" distL="0" distR="0" wp14:anchorId="35D26B98" wp14:editId="6D8D1920">
+            <wp:extent cx="6176697" cy="2346960"/>
+            <wp:effectExtent l="0" t="0" r="0" b="0"/>
+            <wp:docPr id="4" name="Рисунок 4"/>
+            <wp:cNvGraphicFramePr>
+              <a:graphicFrameLocks xmlns:a="http://schemas.openxmlformats.org/drawingml/2006/main" noChangeAspect="1"/>
+            </wp:cNvGraphicFramePr>
+            <a:graphic xmlns:a="http://schemas.openxmlformats.org/drawingml/2006/main">
+              <a:graphicData uri="http://schemas.openxmlformats.org/drawingml/2006/picture">
+                <pic:pic xmlns:pic="http://schemas.openxmlformats.org/drawingml/2006/picture">
+                  <pic:nvPicPr>
+                    <pic:cNvPr id="1" name=""/>
+                    <pic:cNvPicPr/>
+                  </pic:nvPicPr>
+                  <pic:blipFill>
+                    <a:blip r:embed="rId10"/>
+                    <a:stretch>
+                      <a:fillRect/>
+                    </a:stretch>
+                  </pic:blipFill>
+                  <pic:spPr>
+                    <a:xfrm>
+                      <a:off x="0" y="0"/>
+                      <a:ext cx="6181212" cy="2348676"/>
+                    </a:xfrm>
+                    <a:prstGeom prst="rect">
+                      <a:avLst/>
+                    </a:prstGeom>
+                  </pic:spPr>
+                </pic:pic>
+              </a:graphicData>
+            </a:graphic>
+          </wp:inline>
+        </w:drawing>
+      </w:r>
+    </w:p>
+    <w:p>
+      <w:pPr>
+        <w:pStyle w:val="a8"/>
+        <w:spacing w:line="360" w:lineRule="auto"/>
+        <w:jc w:val="center"/>
+      </w:pPr>
+      <w:r>
+        <w:t xml:space="preserve">Рисунок </w:t>
+      </w:r>
+      <w:r>
+        <w:rPr>
+          <w:noProof/>
+        </w:rPr>
+        <w:fldChar w:fldCharType="begin"/>
+      </w:r>
+      <w:r>
+        <w:rPr>
+          <w:noProof/>
+        </w:rPr>
+        <w:instrText xml:space="preserve"> SEQ Рисунок \* ARABIC </w:instrText>
+      </w:r>
+      <w:r>
+        <w:rPr>
+          <w:noProof/>
+        </w:rPr>
+        <w:fldChar w:fldCharType="separate"/>
+      </w:r>
+      <w:r>
+        <w:rPr>
+          <w:noProof/>
+        </w:rPr>
+        <w:t>2</w:t>
+      </w:r>
+      <w:r>
+        <w:rPr>
+          <w:noProof/>
+        </w:rPr>
+        <w:fldChar w:fldCharType="end"/>
+      </w:r>
+      <w:r>
+        <w:t xml:space="preserve"> </w:t>
+      </w:r>
+      <w:r>
+        <w:t xml:space="preserve">- Графики переходных процессов и фазовые траектории системы, имеющей </w:t>
+      </w:r>
+      <w:r>
+        <w:t>квазипериодический</w:t>
+      </w:r>
+      <w:r>
+        <w:t xml:space="preserve"> характер движения</w:t>
+      </w:r>
+    </w:p>
+    <w:p>
+      <w:pPr>
+        <w:spacing w:line="360" w:lineRule="auto"/>
+        <w:ind w:firstLine="708"/>
+        <w:jc w:val="both"/>
+        <w:rPr>
+          <w:sz w:val="28"/>
+        </w:rPr>
+      </w:pPr>
+      <w:r>
+        <w:rPr>
+          <w:sz w:val="28"/>
+        </w:rPr>
+        <w:t>На рисунке 2 отчетливо виден аттрактор, соответствующий квазипериодическому движению системы. При этом коэффициенте (</w:t>
+      </w:r>
+      <w:r>
+        <w:rPr>
+          <w:sz w:val="28"/>
+          <w:lang w:val="en-US"/>
+        </w:rPr>
+        <w:t>r</w:t>
+      </w:r>
+      <w:r>
+        <w:rPr>
+          <w:sz w:val="28"/>
+        </w:rPr>
+        <w:t xml:space="preserve"> = 100)</w:t>
+      </w:r>
+      <w:r>
+        <w:rPr>
+          <w:sz w:val="28"/>
+        </w:rPr>
+        <w:t xml:space="preserve"> форма аттрактора еще далека от тора так как при уменьшении коэффициента всего на 8% система (при текущих Н.У.) станет хаотической. </w:t>
+      </w:r>
+    </w:p>
+    <w:p>
+      <w:pPr>
+        <w:keepNext/>
+        <w:spacing w:line="360" w:lineRule="auto"/>
+        <w:jc w:val="center"/>
+      </w:pPr>
+      <w:r>
+        <w:rPr>
+          <w:noProof/>
+        </w:rPr>
+        <w:lastRenderedPageBreak/>
+        <w:drawing>
+          <wp:inline distT="0" distB="0" distL="0" distR="0" wp14:anchorId="7A8563A8" wp14:editId="76CF6659">
+            <wp:extent cx="6138047" cy="2354580"/>
+            <wp:effectExtent l="0" t="0" r="0" b="7620"/>
+            <wp:docPr id="5" name="Рисунок 5"/>
+            <wp:cNvGraphicFramePr>
+              <a:graphicFrameLocks xmlns:a="http://schemas.openxmlformats.org/drawingml/2006/main" noChangeAspect="1"/>
+            </wp:cNvGraphicFramePr>
+            <a:graphic xmlns:a="http://schemas.openxmlformats.org/drawingml/2006/main">
+              <a:graphicData uri="http://schemas.openxmlformats.org/drawingml/2006/picture">
+                <pic:pic xmlns:pic="http://schemas.openxmlformats.org/drawingml/2006/picture">
+                  <pic:nvPicPr>
+                    <pic:cNvPr id="1" name=""/>
+                    <pic:cNvPicPr/>
+                  </pic:nvPicPr>
+                  <pic:blipFill>
+                    <a:blip r:embed="rId11"/>
+                    <a:stretch>
+                      <a:fillRect/>
+                    </a:stretch>
+                  </pic:blipFill>
+                  <pic:spPr>
+                    <a:xfrm>
+                      <a:off x="0" y="0"/>
+                      <a:ext cx="6142227" cy="2356184"/>
+                    </a:xfrm>
+                    <a:prstGeom prst="rect">
+                      <a:avLst/>
+                    </a:prstGeom>
+                  </pic:spPr>
+                </pic:pic>
+              </a:graphicData>
+            </a:graphic>
+          </wp:inline>
+        </w:drawing>
+      </w:r>
+    </w:p>
+    <w:p>
+      <w:pPr>
+        <w:pStyle w:val="a8"/>
+        <w:spacing w:line="360" w:lineRule="auto"/>
+        <w:jc w:val="center"/>
+      </w:pPr>
+      <w:r>
+        <w:t xml:space="preserve">Рисунок </w:t>
+      </w:r>
+      <w:r>
+        <w:rPr>
+          <w:noProof/>
+        </w:rPr>
+        <w:fldChar w:fldCharType="begin"/>
+      </w:r>
+      <w:r>
+        <w:rPr>
+          <w:noProof/>
+        </w:rPr>
+        <w:instrText xml:space="preserve"> SEQ Рису</w:instrText>
+      </w:r>
+      <w:r>
+        <w:rPr>
+          <w:noProof/>
+        </w:rPr>
+        <w:instrText xml:space="preserve">нок \* ARABIC </w:instrText>
+      </w:r>
+      <w:r>
+        <w:rPr>
+          <w:noProof/>
+        </w:rPr>
+        <w:fldChar w:fldCharType="separate"/>
+      </w:r>
+      <w:r>
+        <w:rPr>
+          <w:noProof/>
+        </w:rPr>
+        <w:t>3</w:t>
+      </w:r>
+      <w:r>
+        <w:rPr>
+          <w:noProof/>
+        </w:rPr>
+        <w:fldChar w:fldCharType="end"/>
+      </w:r>
+      <w:r>
+        <w:t xml:space="preserve"> </w:t>
+      </w:r>
+      <w:r>
+        <w:t xml:space="preserve">- Графики переходных процессов и фазовые траектории системы, имеющей </w:t>
+      </w:r>
+      <w:r>
+        <w:t>хаотический</w:t>
+      </w:r>
+      <w:r>
+        <w:t xml:space="preserve"> характер движения</w:t>
+      </w:r>
+    </w:p>
+    <w:p>
+      <w:pPr>
+        <w:spacing w:line="360" w:lineRule="auto"/>
+        <w:ind w:firstLine="708"/>
+        <w:jc w:val="both"/>
+        <w:rPr>
+          <w:sz w:val="28"/>
+        </w:rPr>
+      </w:pPr>
+      <w:r>
+        <w:rPr>
+          <w:sz w:val="28"/>
+        </w:rPr>
+        <w:t>На рисунке 3 хорошо виден аттрактор Лоренца, который известен как крылья бабочки. При увеличении времени моделирования плотность траекторий будет увеличиваться.</w:t>
+      </w:r>
+    </w:p>
+    <w:p>
+      <w:pPr>
+        <w:spacing w:line="360" w:lineRule="auto"/>
+        <w:ind w:firstLine="708"/>
+        <w:jc w:val="both"/>
+        <w:rPr>
+          <w:sz w:val="28"/>
+        </w:rPr>
+      </w:pPr>
+    </w:p>
+    <w:p>
+      <w:pPr>
+        <w:spacing w:line="360" w:lineRule="auto"/>
+        <w:ind w:firstLine="708"/>
+        <w:jc w:val="center"/>
+        <w:rPr>
+          <w:b/>
+          <w:sz w:val="28"/>
+        </w:rPr>
+      </w:pPr>
+      <w:r>
+        <w:rPr>
+          <w:b/>
+          <w:sz w:val="28"/>
+        </w:rPr>
+        <w:t xml:space="preserve">Аттрактор </w:t>
+      </w:r>
+      <w:proofErr w:type="spellStart"/>
+      <w:r>
+        <w:rPr>
+          <w:b/>
+          <w:sz w:val="28"/>
+        </w:rPr>
+        <w:t>Ресслера</w:t>
+      </w:r>
+      <w:proofErr w:type="spellEnd"/>
+    </w:p>
+    <w:p>
+      <w:pPr>
+        <w:spacing w:line="360" w:lineRule="auto"/>
+        <w:ind w:firstLine="708"/>
+        <w:jc w:val="both"/>
+        <w:rPr>
+          <w:sz w:val="28"/>
+        </w:rPr>
+      </w:pPr>
+      <w:r>
+        <w:rPr>
+          <w:sz w:val="28"/>
+        </w:rPr>
+        <w:t xml:space="preserve">Система с аттрактором </w:t>
+      </w:r>
+      <w:proofErr w:type="spellStart"/>
+      <w:r>
+        <w:rPr>
+          <w:sz w:val="28"/>
+        </w:rPr>
+        <w:t>Ресслера</w:t>
+      </w:r>
+      <w:proofErr w:type="spellEnd"/>
+      <w:r>
+        <w:rPr>
+          <w:sz w:val="28"/>
+        </w:rPr>
+        <w:t xml:space="preserve"> описывается следующей системой дифференциальных уравнений:</w:t>
+      </w:r>
+    </w:p>
+    <w:p>
+      <w:pPr>
+        <w:spacing w:line="360" w:lineRule="auto"/>
+        <w:ind w:firstLine="708"/>
+        <w:jc w:val="center"/>
+        <w:rPr>
+          <w:sz w:val="28"/>
+        </w:rPr>
+      </w:pPr>
+      <w:r>
+        <w:rPr>
+          <w:noProof/>
+        </w:rPr>
+        <w:drawing>
+          <wp:inline distT="0" distB="0" distL="0" distR="0" wp14:anchorId="094D79CE" wp14:editId="7C468B21">
+            <wp:extent cx="1586866" cy="809625"/>
+            <wp:effectExtent l="0" t="0" r="0" b="9525"/>
+            <wp:docPr id="6" name="Рисунок 6"/>
+            <wp:cNvGraphicFramePr>
+              <a:graphicFrameLocks xmlns:a="http://schemas.openxmlformats.org/drawingml/2006/main" noChangeAspect="1"/>
+            </wp:cNvGraphicFramePr>
+            <a:graphic xmlns:a="http://schemas.openxmlformats.org/drawingml/2006/main">
+              <a:graphicData uri="http://schemas.openxmlformats.org/drawingml/2006/picture">
+                <pic:pic xmlns:pic="http://schemas.openxmlformats.org/drawingml/2006/picture">
+                  <pic:nvPicPr>
+                    <pic:cNvPr id="1" name=""/>
+                    <pic:cNvPicPr/>
+                  </pic:nvPicPr>
+                  <pic:blipFill>
+                    <a:blip r:embed="rId12"/>
+                    <a:stretch>
+                      <a:fillRect/>
+                    </a:stretch>
+                  </pic:blipFill>
+                  <pic:spPr>
+                    <a:xfrm>
+                      <a:off x="0" y="0"/>
+                      <a:ext cx="1600607" cy="816636"/>
+                    </a:xfrm>
+                    <a:prstGeom prst="rect">
+                      <a:avLst/>
+                    </a:prstGeom>
+                  </pic:spPr>
+                </pic:pic>
+              </a:graphicData>
+            </a:graphic>
+          </wp:inline>
+        </w:drawing>
+      </w:r>
+    </w:p>
+    <w:p>
+      <w:pPr>
+        <w:spacing w:line="360" w:lineRule="auto"/>
+        <w:ind w:firstLine="708"/>
+        <w:jc w:val="both"/>
+        <w:rPr>
+          <w:sz w:val="28"/>
+        </w:rPr>
+      </w:pPr>
+      <w:r>
+        <w:rPr>
+          <w:sz w:val="28"/>
+        </w:rPr>
+        <w:t xml:space="preserve">Результатом исследования являются </w:t>
+      </w:r>
+      <w:r>
+        <w:rPr>
+          <w:sz w:val="28"/>
+        </w:rPr>
+        <w:t>таблицы</w:t>
+      </w:r>
+      <w:r>
+        <w:rPr>
+          <w:sz w:val="28"/>
+        </w:rPr>
+        <w:t xml:space="preserve"> 2-4</w:t>
+      </w:r>
+      <w:r>
+        <w:rPr>
+          <w:sz w:val="28"/>
+        </w:rPr>
+        <w:t>,</w:t>
+      </w:r>
+      <w:r>
+        <w:rPr>
+          <w:sz w:val="28"/>
+        </w:rPr>
+        <w:t xml:space="preserve"> в которых описаны типы движения и типы аттракторов при варьировании каждого из параметров</w:t>
+      </w:r>
+      <w:r>
+        <w:rPr>
+          <w:sz w:val="28"/>
+        </w:rPr>
+        <w:t>.</w:t>
+      </w:r>
+    </w:p>
+    <w:p>
+      <w:pPr>
+        <w:autoSpaceDE w:val="0"/>
+        <w:autoSpaceDN w:val="0"/>
+        <w:adjustRightInd w:val="0"/>
+        <w:jc w:val="right"/>
+        <w:rPr>
+          <w:rFonts w:ascii="Courier New" w:hAnsi="Courier New" w:cs="Courier New"/>
+          <w:i/>
+          <w:iCs/>
+          <w:szCs w:val="24"/>
+        </w:rPr>
+      </w:pPr>
+      <w:r>
+        <w:rPr>
+          <w:rFonts w:ascii="Courier New" w:hAnsi="Courier New" w:cs="Courier New"/>
+          <w:szCs w:val="24"/>
+        </w:rPr>
+        <w:t xml:space="preserve">Таблица 2 - Варьирование параметра </w:t>
+      </w:r>
+      <w:r>
+        <w:rPr>
+          <w:rFonts w:ascii="Courier New" w:hAnsi="Courier New" w:cs="Courier New"/>
+          <w:i/>
+          <w:iCs/>
+          <w:szCs w:val="24"/>
+        </w:rPr>
+        <w:t>а</w:t>
+      </w:r>
+    </w:p>
+    <w:tbl>
+      <w:tblPr>
+        <w:tblStyle w:val="a9"/>
+        <w:tblW w:w="0" w:type="auto"/>
+        <w:tblLook w:val="04A0" w:firstRow="1" w:lastRow="0" w:firstColumn="1" w:lastColumn="0" w:noHBand="0" w:noVBand="1"/>
+      </w:tblPr>
+      <w:tblGrid>
+        <w:gridCol w:w="815"/>
+        <w:gridCol w:w="837"/>
+        <w:gridCol w:w="695"/>
+        <w:gridCol w:w="6999"/>
+      </w:tblGrid>
+      <w:tr>
+        <w:tc>
+          <w:tcPr>
+            <w:tcW w:w="815" w:type="dxa"/>
+          </w:tcPr>
+          <w:p>
+            <w:pPr>
+              <w:autoSpaceDE w:val="0"/>
+              <w:autoSpaceDN w:val="0"/>
+              <w:adjustRightInd w:val="0"/>
+              <w:jc w:val="center"/>
+              <w:rPr>
+                <w:rFonts w:ascii="Courier New" w:hAnsi="Courier New" w:cs="Courier New"/>
+                <w:szCs w:val="24"/>
+              </w:rPr>
+            </w:pPr>
+            <w:r>
+              <w:rPr>
+                <w:rFonts w:ascii="Courier New" w:hAnsi="Courier New" w:cs="Courier New"/>
+                <w:sz w:val="28"/>
+                <w:szCs w:val="28"/>
+                <w:lang w:val="en-US"/>
+              </w:rPr>
+              <w:t>a</w:t>
+            </w:r>
+          </w:p>
+        </w:tc>
+        <w:tc>
+          <w:tcPr>
+            <w:tcW w:w="837" w:type="dxa"/>
+          </w:tcPr>
+          <w:p>
+            <w:pPr>
+              <w:autoSpaceDE w:val="0"/>
+              <w:autoSpaceDN w:val="0"/>
+              <w:adjustRightInd w:val="0"/>
+              <w:jc w:val="center"/>
+              <w:rPr>
+                <w:rFonts w:ascii="Courier New" w:hAnsi="Courier New" w:cs="Courier New"/>
+                <w:szCs w:val="24"/>
+              </w:rPr>
+            </w:pPr>
+            <w:r>
+              <w:rPr>
+                <w:rFonts w:ascii="Courier New" w:hAnsi="Courier New" w:cs="Courier New"/>
+                <w:sz w:val="28"/>
+                <w:szCs w:val="28"/>
+              </w:rPr>
+              <w:t>b</w:t>
+            </w:r>
+          </w:p>
+        </w:tc>
+        <w:tc>
+          <w:tcPr>
+            <w:tcW w:w="695" w:type="dxa"/>
+          </w:tcPr>
+          <w:p>
+            <w:pPr>
+              <w:autoSpaceDE w:val="0"/>
+              <w:autoSpaceDN w:val="0"/>
+              <w:adjustRightInd w:val="0"/>
+              <w:jc w:val="center"/>
+              <w:rPr>
+                <w:rFonts w:ascii="Courier New" w:hAnsi="Courier New" w:cs="Courier New"/>
+                <w:szCs w:val="24"/>
+              </w:rPr>
+            </w:pPr>
+            <w:r>
+              <w:rPr>
+                <w:rFonts w:ascii="Courier New" w:hAnsi="Courier New" w:cs="Courier New"/>
+                <w:sz w:val="28"/>
+                <w:szCs w:val="28"/>
+                <w:lang w:val="en-US"/>
+              </w:rPr>
+              <w:t>c</w:t>
+            </w:r>
+          </w:p>
+        </w:tc>
+        <w:tc>
+          <w:tcPr>
+            <w:tcW w:w="6999" w:type="dxa"/>
+          </w:tcPr>
+          <w:p>
+            <w:pPr>
+              <w:autoSpaceDE w:val="0"/>
+              <w:autoSpaceDN w:val="0"/>
+              <w:adjustRightInd w:val="0"/>
+              <w:jc w:val="center"/>
+              <w:rPr>
+                <w:rFonts w:ascii="Courier New" w:hAnsi="Courier New" w:cs="Courier New"/>
+                <w:szCs w:val="24"/>
+              </w:rPr>
+            </w:pPr>
+            <w:r>
+              <w:rPr>
+                <w:rFonts w:ascii="Courier New" w:hAnsi="Courier New" w:cs="Courier New"/>
+                <w:szCs w:val="24"/>
+              </w:rPr>
+              <w:t>Тип движения/аттрактор</w:t>
+            </w:r>
+          </w:p>
+        </w:tc>
+      </w:tr>
+      <w:tr>
+        <w:tc>
+          <w:tcPr>
+            <w:tcW w:w="815" w:type="dxa"/>
+          </w:tcPr>
+          <w:p>
+            <w:pPr>
+              <w:autoSpaceDE w:val="0"/>
+              <w:autoSpaceDN w:val="0"/>
+              <w:adjustRightInd w:val="0"/>
+              <w:jc w:val="center"/>
+              <w:rPr>
+                <w:rFonts w:ascii="Courier New" w:hAnsi="Courier New" w:cs="Courier New"/>
+                <w:szCs w:val="24"/>
+                <w:lang w:val="en-US"/>
+              </w:rPr>
+            </w:pPr>
+            <w:r>
+              <w:rPr>
+                <w:rFonts w:ascii="Courier New" w:hAnsi="Courier New" w:cs="Courier New"/>
+                <w:szCs w:val="24"/>
+                <w:lang w:val="en-US"/>
+              </w:rPr>
+              <w:t>0</w:t>
+            </w:r>
+          </w:p>
+        </w:tc>
+        <w:tc>
+          <w:tcPr>
+            <w:tcW w:w="837" w:type="dxa"/>
+            <w:vMerge w:val="restart"/>
+          </w:tcPr>
+          <w:p>
+            <w:pPr>
+              <w:autoSpaceDE w:val="0"/>
+              <w:autoSpaceDN w:val="0"/>
+              <w:adjustRightInd w:val="0"/>
+              <w:jc w:val="center"/>
+              <w:rPr>
+                <w:rFonts w:ascii="Courier New" w:hAnsi="Courier New" w:cs="Courier New"/>
+                <w:szCs w:val="24"/>
+              </w:rPr>
+            </w:pPr>
+            <w:r>
+              <w:rPr>
+                <w:rFonts w:ascii="Courier New" w:hAnsi="Courier New" w:cs="Courier New"/>
+                <w:szCs w:val="24"/>
+              </w:rPr>
+              <w:t>0.2</w:t>
+            </w:r>
+          </w:p>
+        </w:tc>
+        <w:tc>
+          <w:tcPr>
+            <w:tcW w:w="695" w:type="dxa"/>
+            <w:vMerge w:val="restart"/>
+          </w:tcPr>
+          <w:p>
+            <w:pPr>
+              <w:autoSpaceDE w:val="0"/>
+              <w:autoSpaceDN w:val="0"/>
+              <w:adjustRightInd w:val="0"/>
+              <w:jc w:val="center"/>
+              <w:rPr>
+                <w:rFonts w:ascii="Courier New" w:hAnsi="Courier New" w:cs="Courier New"/>
+                <w:szCs w:val="24"/>
+              </w:rPr>
+            </w:pPr>
+            <w:r>
+              <w:t>5.7</w:t>
+            </w:r>
+          </w:p>
+        </w:tc>
+        <w:tc>
+          <w:tcPr>
+            <w:tcW w:w="6999" w:type="dxa"/>
+          </w:tcPr>
+          <w:p>
+            <w:pPr>
+              <w:autoSpaceDE w:val="0"/>
+              <w:autoSpaceDN w:val="0"/>
+              <w:adjustRightInd w:val="0"/>
+              <w:rPr>
+                <w:rFonts w:ascii="Courier New" w:hAnsi="Courier New" w:cs="Courier New"/>
+                <w:szCs w:val="24"/>
+              </w:rPr>
+            </w:pPr>
+            <w:r>
+              <w:rPr>
+                <w:rFonts w:ascii="Courier New" w:hAnsi="Courier New" w:cs="Courier New"/>
+                <w:szCs w:val="24"/>
+              </w:rPr>
+              <w:t>апериодическое/регулярный</w:t>
+            </w:r>
+          </w:p>
+        </w:tc>
+      </w:tr>
+      <w:tr>
+        <w:tc>
+          <w:tcPr>
+            <w:tcW w:w="815" w:type="dxa"/>
+          </w:tcPr>
+          <w:p>
+            <w:pPr>
+              <w:autoSpaceDE w:val="0"/>
+              <w:autoSpaceDN w:val="0"/>
+              <w:adjustRightInd w:val="0"/>
+              <w:jc w:val="center"/>
+              <w:rPr>
+                <w:rFonts w:ascii="Courier New" w:hAnsi="Courier New" w:cs="Courier New"/>
+                <w:szCs w:val="24"/>
+                <w:lang w:val="en-US"/>
+              </w:rPr>
+            </w:pPr>
+            <w:r>
+              <w:rPr>
+                <w:rFonts w:ascii="Courier New" w:hAnsi="Courier New" w:cs="Courier New"/>
+                <w:szCs w:val="24"/>
+                <w:lang w:val="en-US"/>
+              </w:rPr>
+              <w:t>0.1</w:t>
+            </w:r>
+          </w:p>
+        </w:tc>
+        <w:tc>
+          <w:tcPr>
+            <w:tcW w:w="837" w:type="dxa"/>
+            <w:vMerge/>
+          </w:tcPr>
+          <w:p>
+            <w:pPr>
+              <w:autoSpaceDE w:val="0"/>
+              <w:autoSpaceDN w:val="0"/>
+              <w:adjustRightInd w:val="0"/>
+              <w:jc w:val="center"/>
+              <w:rPr>
+                <w:rFonts w:ascii="Courier New" w:hAnsi="Courier New" w:cs="Courier New"/>
+                <w:szCs w:val="24"/>
+              </w:rPr>
+            </w:pPr>
+          </w:p>
+        </w:tc>
+        <w:tc>
+          <w:tcPr>
+            <w:tcW w:w="695" w:type="dxa"/>
+            <w:vMerge/>
+          </w:tcPr>
+          <w:p>
+            <w:pPr>
+              <w:autoSpaceDE w:val="0"/>
+              <w:autoSpaceDN w:val="0"/>
+              <w:adjustRightInd w:val="0"/>
+              <w:jc w:val="center"/>
+              <w:rPr>
+                <w:rFonts w:ascii="Courier New" w:hAnsi="Courier New" w:cs="Courier New"/>
+                <w:szCs w:val="24"/>
+              </w:rPr>
+            </w:pPr>
+          </w:p>
+        </w:tc>
+        <w:tc>
+          <w:tcPr>
+            <w:tcW w:w="6999" w:type="dxa"/>
+          </w:tcPr>
+          <w:p>
+            <w:pPr>
+              <w:autoSpaceDE w:val="0"/>
+              <w:autoSpaceDN w:val="0"/>
+              <w:adjustRightInd w:val="0"/>
+              <w:rPr>
+                <w:rFonts w:ascii="Courier New" w:hAnsi="Courier New" w:cs="Courier New"/>
+                <w:szCs w:val="24"/>
+              </w:rPr>
+            </w:pPr>
+            <w:r>
+              <w:rPr>
+                <w:rFonts w:ascii="Courier New" w:hAnsi="Courier New" w:cs="Courier New"/>
+                <w:szCs w:val="24"/>
+              </w:rPr>
+              <w:t>квазипериодическое/регулярный</w:t>
+            </w:r>
+          </w:p>
+        </w:tc>
+      </w:tr>
+      <w:tr>
+        <w:tc>
+          <w:tcPr>
+            <w:tcW w:w="815" w:type="dxa"/>
+          </w:tcPr>
+          <w:p>
+            <w:pPr>
+              <w:autoSpaceDE w:val="0"/>
+              <w:autoSpaceDN w:val="0"/>
+              <w:adjustRightInd w:val="0"/>
+              <w:jc w:val="center"/>
+              <w:rPr>
+                <w:rFonts w:ascii="Courier New" w:hAnsi="Courier New" w:cs="Courier New"/>
+                <w:szCs w:val="24"/>
+                <w:lang w:val="en-US"/>
+              </w:rPr>
+            </w:pPr>
+            <w:r>
+              <w:rPr>
+                <w:rFonts w:ascii="Courier New" w:hAnsi="Courier New" w:cs="Courier New"/>
+                <w:szCs w:val="24"/>
+                <w:lang w:val="en-US"/>
+              </w:rPr>
+              <w:t>0.2</w:t>
+            </w:r>
+          </w:p>
+        </w:tc>
+        <w:tc>
+          <w:tcPr>
+            <w:tcW w:w="837" w:type="dxa"/>
+            <w:vMerge/>
+          </w:tcPr>
+          <w:p>
+            <w:pPr>
+              <w:autoSpaceDE w:val="0"/>
+              <w:autoSpaceDN w:val="0"/>
+              <w:adjustRightInd w:val="0"/>
+              <w:jc w:val="center"/>
+              <w:rPr>
+                <w:rFonts w:ascii="Courier New" w:hAnsi="Courier New" w:cs="Courier New"/>
+                <w:szCs w:val="24"/>
+              </w:rPr>
+            </w:pPr>
+          </w:p>
+        </w:tc>
+        <w:tc>
+          <w:tcPr>
+            <w:tcW w:w="695" w:type="dxa"/>
+            <w:vMerge/>
+          </w:tcPr>
+          <w:p>
+            <w:pPr>
+              <w:autoSpaceDE w:val="0"/>
+              <w:autoSpaceDN w:val="0"/>
+              <w:adjustRightInd w:val="0"/>
+              <w:jc w:val="center"/>
+              <w:rPr>
+                <w:rFonts w:ascii="Courier New" w:hAnsi="Courier New" w:cs="Courier New"/>
+                <w:szCs w:val="24"/>
+              </w:rPr>
+            </w:pPr>
+          </w:p>
+        </w:tc>
+        <w:tc>
+          <w:tcPr>
+            <w:tcW w:w="6999" w:type="dxa"/>
+          </w:tcPr>
+          <w:p>
+            <w:pPr>
+              <w:autoSpaceDE w:val="0"/>
+              <w:autoSpaceDN w:val="0"/>
+              <w:adjustRightInd w:val="0"/>
+              <w:rPr>
+                <w:rFonts w:ascii="Courier New" w:hAnsi="Courier New" w:cs="Courier New"/>
+                <w:szCs w:val="24"/>
+              </w:rPr>
+            </w:pPr>
+            <w:r>
+              <w:rPr>
+                <w:rFonts w:ascii="Courier New" w:hAnsi="Courier New" w:cs="Courier New"/>
+                <w:szCs w:val="24"/>
+              </w:rPr>
+              <w:t>Хаотическое/странный</w:t>
+            </w:r>
+          </w:p>
+        </w:tc>
+      </w:tr>
+      <w:tr>
+        <w:tc>
+          <w:tcPr>
+            <w:tcW w:w="815" w:type="dxa"/>
+          </w:tcPr>
+          <w:p>
+            <w:pPr>
+              <w:autoSpaceDE w:val="0"/>
+              <w:autoSpaceDN w:val="0"/>
+              <w:adjustRightInd w:val="0"/>
+              <w:jc w:val="center"/>
+              <w:rPr>
+                <w:rFonts w:ascii="Courier New" w:hAnsi="Courier New" w:cs="Courier New"/>
+                <w:szCs w:val="24"/>
+                <w:lang w:val="en-US"/>
+              </w:rPr>
+            </w:pPr>
+            <w:r>
+              <w:rPr>
+                <w:rFonts w:ascii="Courier New" w:hAnsi="Courier New" w:cs="Courier New"/>
+                <w:szCs w:val="24"/>
+                <w:lang w:val="en-US"/>
+              </w:rPr>
+              <w:t>0.3</w:t>
+            </w:r>
+          </w:p>
+        </w:tc>
+        <w:tc>
+          <w:tcPr>
+            <w:tcW w:w="837" w:type="dxa"/>
+            <w:vMerge/>
+          </w:tcPr>
+          <w:p>
+            <w:pPr>
+              <w:autoSpaceDE w:val="0"/>
+              <w:autoSpaceDN w:val="0"/>
+              <w:adjustRightInd w:val="0"/>
+              <w:jc w:val="center"/>
+              <w:rPr>
+                <w:rFonts w:ascii="Courier New" w:hAnsi="Courier New" w:cs="Courier New"/>
+                <w:szCs w:val="24"/>
+              </w:rPr>
+            </w:pPr>
+          </w:p>
+        </w:tc>
+        <w:tc>
+          <w:tcPr>
+            <w:tcW w:w="695" w:type="dxa"/>
+            <w:vMerge/>
+          </w:tcPr>
+          <w:p>
+            <w:pPr>
+              <w:autoSpaceDE w:val="0"/>
+              <w:autoSpaceDN w:val="0"/>
+              <w:adjustRightInd w:val="0"/>
+              <w:jc w:val="center"/>
+              <w:rPr>
+                <w:rFonts w:ascii="Courier New" w:hAnsi="Courier New" w:cs="Courier New"/>
+                <w:szCs w:val="24"/>
+              </w:rPr>
+            </w:pPr>
+          </w:p>
+        </w:tc>
+        <w:tc>
+          <w:tcPr>
+            <w:tcW w:w="6999" w:type="dxa"/>
+          </w:tcPr>
+          <w:p>
+            <w:pPr>
+              <w:autoSpaceDE w:val="0"/>
+              <w:autoSpaceDN w:val="0"/>
+              <w:adjustRightInd w:val="0"/>
+              <w:rPr>
+                <w:rFonts w:ascii="Courier New" w:hAnsi="Courier New" w:cs="Courier New"/>
+                <w:szCs w:val="24"/>
+              </w:rPr>
+            </w:pPr>
+            <w:r>
+              <w:rPr>
+                <w:rFonts w:ascii="Courier New" w:hAnsi="Courier New" w:cs="Courier New"/>
+                <w:szCs w:val="24"/>
+              </w:rPr>
+              <w:t>Хаотическое/странный</w:t>
+            </w:r>
+          </w:p>
+        </w:tc>
+      </w:tr>
+      <w:tr>
+        <w:tc>
+          <w:tcPr>
+            <w:tcW w:w="815" w:type="dxa"/>
+          </w:tcPr>
+          <w:p>
+            <w:pPr>
+              <w:autoSpaceDE w:val="0"/>
+              <w:autoSpaceDN w:val="0"/>
+              <w:adjustRightInd w:val="0"/>
+              <w:jc w:val="center"/>
+              <w:rPr>
+                <w:rFonts w:ascii="Courier New" w:hAnsi="Courier New" w:cs="Courier New"/>
+                <w:szCs w:val="24"/>
+                <w:lang w:val="en-US"/>
+              </w:rPr>
+            </w:pPr>
+            <w:r>
+              <w:rPr>
+                <w:rFonts w:ascii="Courier New" w:hAnsi="Courier New" w:cs="Courier New"/>
+                <w:szCs w:val="24"/>
+                <w:lang w:val="en-US"/>
+              </w:rPr>
+              <w:t>0.35</w:t>
+            </w:r>
+          </w:p>
+        </w:tc>
+        <w:tc>
+          <w:tcPr>
+            <w:tcW w:w="837" w:type="dxa"/>
+            <w:vMerge/>
+          </w:tcPr>
+          <w:p>
+            <w:pPr>
+              <w:autoSpaceDE w:val="0"/>
+              <w:autoSpaceDN w:val="0"/>
+              <w:adjustRightInd w:val="0"/>
+              <w:jc w:val="center"/>
+              <w:rPr>
+                <w:rFonts w:ascii="Courier New" w:hAnsi="Courier New" w:cs="Courier New"/>
+                <w:szCs w:val="24"/>
+              </w:rPr>
+            </w:pPr>
+          </w:p>
+        </w:tc>
+        <w:tc>
+          <w:tcPr>
+            <w:tcW w:w="695" w:type="dxa"/>
+            <w:vMerge/>
+          </w:tcPr>
+          <w:p>
+            <w:pPr>
+              <w:autoSpaceDE w:val="0"/>
+              <w:autoSpaceDN w:val="0"/>
+              <w:adjustRightInd w:val="0"/>
+              <w:jc w:val="center"/>
+              <w:rPr>
+                <w:rFonts w:ascii="Courier New" w:hAnsi="Courier New" w:cs="Courier New"/>
+                <w:szCs w:val="24"/>
+              </w:rPr>
+            </w:pPr>
+          </w:p>
+        </w:tc>
+        <w:tc>
+          <w:tcPr>
+            <w:tcW w:w="6999" w:type="dxa"/>
+          </w:tcPr>
+          <w:p>
+            <w:pPr>
+              <w:autoSpaceDE w:val="0"/>
+              <w:autoSpaceDN w:val="0"/>
+              <w:adjustRightInd w:val="0"/>
+              <w:rPr>
+                <w:rFonts w:ascii="Courier New" w:hAnsi="Courier New" w:cs="Courier New"/>
+                <w:szCs w:val="24"/>
+              </w:rPr>
+            </w:pPr>
+            <w:r>
+              <w:rPr>
+                <w:rFonts w:ascii="Courier New" w:hAnsi="Courier New" w:cs="Courier New"/>
+                <w:szCs w:val="24"/>
+              </w:rPr>
+              <w:t>Хаотическое/странный</w:t>
+            </w:r>
+          </w:p>
+        </w:tc>
+      </w:tr>
+      <w:tr>
+        <w:tc>
+          <w:tcPr>
+            <w:tcW w:w="815" w:type="dxa"/>
+          </w:tcPr>
+          <w:p>
+            <w:pPr>
+              <w:autoSpaceDE w:val="0"/>
+              <w:autoSpaceDN w:val="0"/>
+              <w:adjustRightInd w:val="0"/>
+              <w:jc w:val="center"/>
+              <w:rPr>
+                <w:rFonts w:ascii="Courier New" w:hAnsi="Courier New" w:cs="Courier New"/>
+                <w:szCs w:val="24"/>
+                <w:lang w:val="en-US"/>
+              </w:rPr>
+            </w:pPr>
+            <w:r>
+              <w:rPr>
+                <w:rFonts w:ascii="Courier New" w:hAnsi="Courier New" w:cs="Courier New"/>
+                <w:szCs w:val="24"/>
+                <w:lang w:val="en-US"/>
+              </w:rPr>
+              <w:t>0.8</w:t>
+            </w:r>
+          </w:p>
+        </w:tc>
+        <w:tc>
+          <w:tcPr>
+            <w:tcW w:w="837" w:type="dxa"/>
+            <w:vMerge/>
+          </w:tcPr>
+          <w:p>
+            <w:pPr>
+              <w:autoSpaceDE w:val="0"/>
+              <w:autoSpaceDN w:val="0"/>
+              <w:adjustRightInd w:val="0"/>
+              <w:jc w:val="center"/>
+              <w:rPr>
+                <w:rFonts w:ascii="Courier New" w:hAnsi="Courier New" w:cs="Courier New"/>
+                <w:szCs w:val="24"/>
+              </w:rPr>
+            </w:pPr>
+          </w:p>
+        </w:tc>
+        <w:tc>
+          <w:tcPr>
+            <w:tcW w:w="695" w:type="dxa"/>
+            <w:vMerge/>
+          </w:tcPr>
+          <w:p>
+            <w:pPr>
+              <w:autoSpaceDE w:val="0"/>
+              <w:autoSpaceDN w:val="0"/>
+              <w:adjustRightInd w:val="0"/>
+              <w:jc w:val="center"/>
+              <w:rPr>
+                <w:rFonts w:ascii="Courier New" w:hAnsi="Courier New" w:cs="Courier New"/>
+                <w:szCs w:val="24"/>
+              </w:rPr>
+            </w:pPr>
+          </w:p>
+        </w:tc>
+        <w:tc>
+          <w:tcPr>
+            <w:tcW w:w="6999" w:type="dxa"/>
+          </w:tcPr>
+          <w:p>
+            <w:pPr>
+              <w:autoSpaceDE w:val="0"/>
+              <w:autoSpaceDN w:val="0"/>
+              <w:adjustRightInd w:val="0"/>
+              <w:rPr>
+                <w:rFonts w:ascii="Courier New" w:hAnsi="Courier New" w:cs="Courier New"/>
+                <w:szCs w:val="24"/>
+              </w:rPr>
+            </w:pPr>
+            <w:r>
+              <w:rPr>
+                <w:rFonts w:ascii="Courier New" w:hAnsi="Courier New" w:cs="Courier New"/>
+                <w:szCs w:val="24"/>
+              </w:rPr>
+              <w:t>Монотонное/регулярный</w:t>
+            </w:r>
+          </w:p>
+        </w:tc>
+      </w:tr>
+    </w:tbl>
+    <w:p>
+      <w:pPr>
+        <w:autoSpaceDE w:val="0"/>
+        <w:autoSpaceDN w:val="0"/>
+        <w:adjustRightInd w:val="0"/>
+        <w:rPr>
+          <w:rFonts w:ascii="Courier New" w:hAnsi="Courier New" w:cs="Courier New"/>
+          <w:szCs w:val="24"/>
+          <w:u w:val="single"/>
+        </w:rPr>
+      </w:pPr>
+    </w:p>
+    <w:p>
+      <w:pPr>
+        <w:autoSpaceDE w:val="0"/>
+        <w:autoSpaceDN w:val="0"/>
+        <w:adjustRightInd w:val="0"/>
+        <w:rPr>
+          <w:rFonts w:ascii="Courier New" w:hAnsi="Courier New" w:cs="Courier New"/>
+          <w:szCs w:val="24"/>
+          <w:u w:val="single"/>
+        </w:rPr>
+      </w:pPr>
+    </w:p>
+    <w:p>
+      <w:pPr>
+        <w:autoSpaceDE w:val="0"/>
+        <w:autoSpaceDN w:val="0"/>
+        <w:adjustRightInd w:val="0"/>
+        <w:rPr>
+          <w:rFonts w:ascii="Courier New" w:hAnsi="Courier New" w:cs="Courier New"/>
+          <w:szCs w:val="24"/>
+          <w:u w:val="single"/>
+        </w:rPr>
+      </w:pPr>
+    </w:p>
+    <w:p>
+      <w:pPr>
+        <w:autoSpaceDE w:val="0"/>
+        <w:autoSpaceDN w:val="0"/>
+        <w:adjustRightInd w:val="0"/>
+        <w:rPr>
+          <w:rFonts w:ascii="Courier New" w:hAnsi="Courier New" w:cs="Courier New"/>
+          <w:szCs w:val="24"/>
+          <w:u w:val="single"/>
+        </w:rPr>
+      </w:pPr>
+    </w:p>
+    <w:p>
+      <w:pPr>
+        <w:autoSpaceDE w:val="0"/>
+        <w:autoSpaceDN w:val="0"/>
+        <w:adjustRightInd w:val="0"/>
+        <w:rPr>
+          <w:rFonts w:ascii="Courier New" w:hAnsi="Courier New" w:cs="Courier New"/>
+          <w:szCs w:val="24"/>
+          <w:u w:val="single"/>
+        </w:rPr>
+      </w:pPr>
+    </w:p>
+    <w:p>
+      <w:pPr>
+        <w:autoSpaceDE w:val="0"/>
+        <w:autoSpaceDN w:val="0"/>
+        <w:adjustRightInd w:val="0"/>
+        <w:jc w:val="right"/>
+        <w:rPr>
+          <w:rFonts w:ascii="Courier New" w:hAnsi="Courier New" w:cs="Courier New"/>
+          <w:szCs w:val="24"/>
+          <w:lang w:val="en-US"/>
+        </w:rPr>
+      </w:pPr>
+      <w:r>
+        <w:rPr>
+          <w:rFonts w:ascii="Courier New" w:hAnsi="Courier New" w:cs="Courier New"/>
+          <w:szCs w:val="24"/>
+        </w:rPr>
+        <w:lastRenderedPageBreak/>
+        <w:t xml:space="preserve">Таблица 3 - Варьирование параметра </w:t>
+      </w:r>
+      <w:r>
+        <w:rPr>
+          <w:rFonts w:ascii="Courier New" w:hAnsi="Courier New" w:cs="Courier New"/>
+          <w:i/>
+          <w:iCs/>
+          <w:szCs w:val="24"/>
+          <w:lang w:val="en-US"/>
+        </w:rPr>
+        <w:t>b</w:t>
+      </w:r>
+    </w:p>
+    <w:tbl>
+      <w:tblPr>
+        <w:tblStyle w:val="a9"/>
+        <w:tblW w:w="0" w:type="auto"/>
+        <w:tblLook w:val="04A0" w:firstRow="1" w:lastRow="0" w:firstColumn="1" w:lastColumn="0" w:noHBand="0" w:noVBand="1"/>
+      </w:tblPr>
+      <w:tblGrid>
+        <w:gridCol w:w="806"/>
+        <w:gridCol w:w="837"/>
+        <w:gridCol w:w="695"/>
+        <w:gridCol w:w="7008"/>
+      </w:tblGrid>
+      <w:tr>
+        <w:tc>
+          <w:tcPr>
+            <w:tcW w:w="806" w:type="dxa"/>
+          </w:tcPr>
+          <w:p>
+            <w:pPr>
+              <w:autoSpaceDE w:val="0"/>
+              <w:autoSpaceDN w:val="0"/>
+              <w:adjustRightInd w:val="0"/>
+              <w:jc w:val="center"/>
+              <w:rPr>
+                <w:rFonts w:ascii="Courier New" w:hAnsi="Courier New" w:cs="Courier New"/>
+                <w:szCs w:val="24"/>
+              </w:rPr>
+            </w:pPr>
+            <w:r>
+              <w:rPr>
+                <w:rFonts w:ascii="Courier New" w:hAnsi="Courier New" w:cs="Courier New"/>
+                <w:sz w:val="28"/>
+                <w:szCs w:val="28"/>
+                <w:lang w:val="en-US"/>
+              </w:rPr>
+              <w:t>a</w:t>
+            </w:r>
+          </w:p>
+        </w:tc>
+        <w:tc>
+          <w:tcPr>
+            <w:tcW w:w="837" w:type="dxa"/>
+          </w:tcPr>
+          <w:p>
+            <w:pPr>
+              <w:autoSpaceDE w:val="0"/>
+              <w:autoSpaceDN w:val="0"/>
+              <w:adjustRightInd w:val="0"/>
+              <w:jc w:val="center"/>
+              <w:rPr>
+                <w:rFonts w:ascii="Courier New" w:hAnsi="Courier New" w:cs="Courier New"/>
+                <w:szCs w:val="24"/>
+              </w:rPr>
+            </w:pPr>
+            <w:r>
+              <w:rPr>
+                <w:rFonts w:ascii="Courier New" w:hAnsi="Courier New" w:cs="Courier New"/>
+                <w:sz w:val="28"/>
+                <w:szCs w:val="28"/>
+              </w:rPr>
+              <w:t>b</w:t>
+            </w:r>
+          </w:p>
+        </w:tc>
+        <w:tc>
+          <w:tcPr>
+            <w:tcW w:w="695" w:type="dxa"/>
+          </w:tcPr>
+          <w:p>
+            <w:pPr>
+              <w:autoSpaceDE w:val="0"/>
+              <w:autoSpaceDN w:val="0"/>
+              <w:adjustRightInd w:val="0"/>
+              <w:jc w:val="center"/>
+              <w:rPr>
+                <w:rFonts w:ascii="Courier New" w:hAnsi="Courier New" w:cs="Courier New"/>
+                <w:szCs w:val="24"/>
+              </w:rPr>
+            </w:pPr>
+            <w:r>
+              <w:rPr>
+                <w:rFonts w:ascii="Courier New" w:hAnsi="Courier New" w:cs="Courier New"/>
+                <w:sz w:val="28"/>
+                <w:szCs w:val="28"/>
+                <w:lang w:val="en-US"/>
+              </w:rPr>
+              <w:t>c</w:t>
+            </w:r>
+          </w:p>
+        </w:tc>
+        <w:tc>
+          <w:tcPr>
+            <w:tcW w:w="7008" w:type="dxa"/>
+          </w:tcPr>
+          <w:p>
+            <w:pPr>
+              <w:autoSpaceDE w:val="0"/>
+              <w:autoSpaceDN w:val="0"/>
+              <w:adjustRightInd w:val="0"/>
+              <w:rPr>
+                <w:rFonts w:ascii="Courier New" w:hAnsi="Courier New" w:cs="Courier New"/>
+                <w:szCs w:val="24"/>
+              </w:rPr>
+            </w:pPr>
+            <w:r>
+              <w:rPr>
+                <w:rFonts w:ascii="Courier New" w:hAnsi="Courier New" w:cs="Courier New"/>
+                <w:szCs w:val="24"/>
+              </w:rPr>
+              <w:t>Тип движения/аттрактор</w:t>
+            </w:r>
+          </w:p>
+        </w:tc>
+      </w:tr>
+      <w:tr>
+        <w:tc>
+          <w:tcPr>
+            <w:tcW w:w="806" w:type="dxa"/>
+            <w:vMerge w:val="restart"/>
+          </w:tcPr>
+          <w:p>
+            <w:pPr>
+              <w:autoSpaceDE w:val="0"/>
+              <w:autoSpaceDN w:val="0"/>
+              <w:adjustRightInd w:val="0"/>
+              <w:jc w:val="center"/>
+              <w:rPr>
+                <w:rFonts w:ascii="Courier New" w:hAnsi="Courier New" w:cs="Courier New"/>
+                <w:szCs w:val="24"/>
+              </w:rPr>
+            </w:pPr>
+            <w:r>
+              <w:rPr>
+                <w:rFonts w:ascii="Courier New" w:hAnsi="Courier New" w:cs="Courier New"/>
+                <w:szCs w:val="24"/>
+              </w:rPr>
+              <w:t>0.2</w:t>
+            </w:r>
+          </w:p>
+        </w:tc>
+        <w:tc>
+          <w:tcPr>
+            <w:tcW w:w="837" w:type="dxa"/>
+          </w:tcPr>
+          <w:p>
+            <w:pPr>
+              <w:autoSpaceDE w:val="0"/>
+              <w:autoSpaceDN w:val="0"/>
+              <w:adjustRightInd w:val="0"/>
+              <w:jc w:val="center"/>
+              <w:rPr>
+                <w:rFonts w:ascii="Courier New" w:hAnsi="Courier New" w:cs="Courier New"/>
+                <w:szCs w:val="24"/>
+                <w:lang w:val="en-US"/>
+              </w:rPr>
+            </w:pPr>
+            <w:r>
+              <w:rPr>
+                <w:lang w:val="en-US"/>
+              </w:rPr>
+              <w:t>0.1</w:t>
+            </w:r>
+          </w:p>
+        </w:tc>
+        <w:tc>
+          <w:tcPr>
+            <w:tcW w:w="695" w:type="dxa"/>
+            <w:vMerge w:val="restart"/>
+          </w:tcPr>
+          <w:p>
+            <w:pPr>
+              <w:autoSpaceDE w:val="0"/>
+              <w:autoSpaceDN w:val="0"/>
+              <w:adjustRightInd w:val="0"/>
+              <w:jc w:val="center"/>
+              <w:rPr>
+                <w:rFonts w:ascii="Courier New" w:hAnsi="Courier New" w:cs="Courier New"/>
+                <w:szCs w:val="24"/>
+              </w:rPr>
+            </w:pPr>
+            <w:r>
+              <w:t>5.7</w:t>
+            </w:r>
+          </w:p>
+        </w:tc>
+        <w:tc>
+          <w:tcPr>
+            <w:tcW w:w="7008" w:type="dxa"/>
+          </w:tcPr>
+          <w:p>
+            <w:pPr>
+              <w:autoSpaceDE w:val="0"/>
+              <w:autoSpaceDN w:val="0"/>
+              <w:adjustRightInd w:val="0"/>
+              <w:rPr>
+                <w:rFonts w:ascii="Courier New" w:hAnsi="Courier New" w:cs="Courier New"/>
+                <w:szCs w:val="24"/>
+              </w:rPr>
+            </w:pPr>
+            <w:r>
+              <w:rPr>
+                <w:rFonts w:ascii="Courier New" w:hAnsi="Courier New" w:cs="Courier New"/>
+                <w:szCs w:val="24"/>
+              </w:rPr>
+              <w:t>Хаотическое/странный</w:t>
+            </w:r>
+          </w:p>
+        </w:tc>
+      </w:tr>
+      <w:tr>
+        <w:tc>
+          <w:tcPr>
+            <w:tcW w:w="806" w:type="dxa"/>
+            <w:vMerge/>
+          </w:tcPr>
+          <w:p>
+            <w:pPr>
+              <w:autoSpaceDE w:val="0"/>
+              <w:autoSpaceDN w:val="0"/>
+              <w:adjustRightInd w:val="0"/>
+              <w:jc w:val="center"/>
+              <w:rPr>
+                <w:rFonts w:ascii="Courier New" w:hAnsi="Courier New" w:cs="Courier New"/>
+                <w:szCs w:val="24"/>
+                <w:lang w:val="en-US"/>
+              </w:rPr>
+            </w:pPr>
+          </w:p>
+        </w:tc>
+        <w:tc>
+          <w:tcPr>
+            <w:tcW w:w="837" w:type="dxa"/>
+          </w:tcPr>
+          <w:p>
+            <w:pPr>
+              <w:autoSpaceDE w:val="0"/>
+              <w:autoSpaceDN w:val="0"/>
+              <w:adjustRightInd w:val="0"/>
+              <w:jc w:val="center"/>
+              <w:rPr>
+                <w:rFonts w:ascii="Courier New" w:hAnsi="Courier New" w:cs="Courier New"/>
+                <w:szCs w:val="24"/>
+              </w:rPr>
+            </w:pPr>
+            <w:r>
+              <w:rPr>
+                <w:rFonts w:ascii="Courier New" w:hAnsi="Courier New" w:cs="Courier New"/>
+                <w:szCs w:val="24"/>
+                <w:lang w:val="en-US"/>
+              </w:rPr>
+              <w:t>0.</w:t>
+            </w:r>
+            <w:r>
+              <w:rPr>
+                <w:rFonts w:ascii="Courier New" w:hAnsi="Courier New" w:cs="Courier New"/>
+                <w:szCs w:val="24"/>
+                <w:lang w:val="en-US"/>
+              </w:rPr>
+              <w:t>5</w:t>
+            </w:r>
+          </w:p>
+        </w:tc>
+        <w:tc>
+          <w:tcPr>
+            <w:tcW w:w="695" w:type="dxa"/>
+            <w:vMerge/>
+          </w:tcPr>
+          <w:p>
+            <w:pPr>
+              <w:autoSpaceDE w:val="0"/>
+              <w:autoSpaceDN w:val="0"/>
+              <w:adjustRightInd w:val="0"/>
+              <w:jc w:val="center"/>
+              <w:rPr>
+                <w:rFonts w:ascii="Courier New" w:hAnsi="Courier New" w:cs="Courier New"/>
+                <w:szCs w:val="24"/>
+              </w:rPr>
+            </w:pPr>
+          </w:p>
+        </w:tc>
+        <w:tc>
+          <w:tcPr>
+            <w:tcW w:w="7008" w:type="dxa"/>
+          </w:tcPr>
+          <w:p>
+            <w:pPr>
+              <w:autoSpaceDE w:val="0"/>
+              <w:autoSpaceDN w:val="0"/>
+              <w:adjustRightInd w:val="0"/>
+              <w:rPr>
+                <w:rFonts w:ascii="Courier New" w:hAnsi="Courier New" w:cs="Courier New"/>
+                <w:szCs w:val="24"/>
+              </w:rPr>
+            </w:pPr>
+            <w:r>
+              <w:rPr>
+                <w:rFonts w:ascii="Courier New" w:hAnsi="Courier New" w:cs="Courier New"/>
+                <w:szCs w:val="24"/>
+              </w:rPr>
+              <w:t>Квазипериодическое/регулярный</w:t>
+            </w:r>
+          </w:p>
+        </w:tc>
+      </w:tr>
+      <w:tr>
+        <w:tc>
+          <w:tcPr>
+            <w:tcW w:w="806" w:type="dxa"/>
+            <w:vMerge/>
+          </w:tcPr>
+          <w:p>
+            <w:pPr>
+              <w:autoSpaceDE w:val="0"/>
+              <w:autoSpaceDN w:val="0"/>
+              <w:adjustRightInd w:val="0"/>
+              <w:jc w:val="center"/>
+              <w:rPr>
+                <w:rFonts w:ascii="Courier New" w:hAnsi="Courier New" w:cs="Courier New"/>
+                <w:szCs w:val="24"/>
+                <w:lang w:val="en-US"/>
+              </w:rPr>
+            </w:pPr>
+          </w:p>
+        </w:tc>
+        <w:tc>
+          <w:tcPr>
+            <w:tcW w:w="837" w:type="dxa"/>
+          </w:tcPr>
+          <w:p>
+            <w:pPr>
+              <w:autoSpaceDE w:val="0"/>
+              <w:autoSpaceDN w:val="0"/>
+              <w:adjustRightInd w:val="0"/>
+              <w:jc w:val="center"/>
+              <w:rPr>
+                <w:rFonts w:ascii="Courier New" w:hAnsi="Courier New" w:cs="Courier New"/>
+                <w:szCs w:val="24"/>
+              </w:rPr>
+            </w:pPr>
+            <w:r>
+              <w:rPr>
+                <w:rFonts w:ascii="Courier New" w:hAnsi="Courier New" w:cs="Courier New"/>
+                <w:szCs w:val="24"/>
+                <w:lang w:val="en-US"/>
+              </w:rPr>
+              <w:t>1</w:t>
+            </w:r>
+          </w:p>
+        </w:tc>
+        <w:tc>
+          <w:tcPr>
+            <w:tcW w:w="695" w:type="dxa"/>
+            <w:vMerge/>
+          </w:tcPr>
+          <w:p>
+            <w:pPr>
+              <w:autoSpaceDE w:val="0"/>
+              <w:autoSpaceDN w:val="0"/>
+              <w:adjustRightInd w:val="0"/>
+              <w:jc w:val="center"/>
+              <w:rPr>
+                <w:rFonts w:ascii="Courier New" w:hAnsi="Courier New" w:cs="Courier New"/>
+                <w:szCs w:val="24"/>
+              </w:rPr>
+            </w:pPr>
+          </w:p>
+        </w:tc>
+        <w:tc>
+          <w:tcPr>
+            <w:tcW w:w="7008" w:type="dxa"/>
+          </w:tcPr>
+          <w:p>
+            <w:pPr>
+              <w:autoSpaceDE w:val="0"/>
+              <w:autoSpaceDN w:val="0"/>
+              <w:adjustRightInd w:val="0"/>
+              <w:rPr>
+                <w:rFonts w:ascii="Courier New" w:hAnsi="Courier New" w:cs="Courier New"/>
+                <w:szCs w:val="24"/>
+              </w:rPr>
+            </w:pPr>
+            <w:r>
+              <w:rPr>
+                <w:rFonts w:ascii="Courier New" w:hAnsi="Courier New" w:cs="Courier New"/>
+                <w:szCs w:val="24"/>
+              </w:rPr>
+              <w:t>Квазипериодическое/регулярный</w:t>
+            </w:r>
+          </w:p>
+        </w:tc>
+      </w:tr>
+      <w:tr>
+        <w:tc>
+          <w:tcPr>
+            <w:tcW w:w="806" w:type="dxa"/>
+            <w:vMerge/>
+          </w:tcPr>
+          <w:p>
+            <w:pPr>
+              <w:autoSpaceDE w:val="0"/>
+              <w:autoSpaceDN w:val="0"/>
+              <w:adjustRightInd w:val="0"/>
+              <w:jc w:val="center"/>
+              <w:rPr>
+                <w:rFonts w:ascii="Courier New" w:hAnsi="Courier New" w:cs="Courier New"/>
+                <w:szCs w:val="24"/>
+                <w:lang w:val="en-US"/>
+              </w:rPr>
+            </w:pPr>
+          </w:p>
+        </w:tc>
+        <w:tc>
+          <w:tcPr>
+            <w:tcW w:w="837" w:type="dxa"/>
+          </w:tcPr>
+          <w:p>
+            <w:pPr>
+              <w:autoSpaceDE w:val="0"/>
+              <w:autoSpaceDN w:val="0"/>
+              <w:adjustRightInd w:val="0"/>
+              <w:jc w:val="center"/>
+              <w:rPr>
+                <w:rFonts w:ascii="Courier New" w:hAnsi="Courier New" w:cs="Courier New"/>
+                <w:szCs w:val="24"/>
+              </w:rPr>
+            </w:pPr>
+            <w:r>
+              <w:rPr>
+                <w:rFonts w:ascii="Courier New" w:hAnsi="Courier New" w:cs="Courier New"/>
+                <w:szCs w:val="24"/>
+                <w:lang w:val="en-US"/>
+              </w:rPr>
+              <w:t>1</w:t>
+            </w:r>
+            <w:r>
+              <w:rPr>
+                <w:rFonts w:ascii="Courier New" w:hAnsi="Courier New" w:cs="Courier New"/>
+                <w:szCs w:val="24"/>
+                <w:lang w:val="en-US"/>
+              </w:rPr>
+              <w:t>.</w:t>
+            </w:r>
+            <w:r>
+              <w:rPr>
+                <w:rFonts w:ascii="Courier New" w:hAnsi="Courier New" w:cs="Courier New"/>
+                <w:szCs w:val="24"/>
+                <w:lang w:val="en-US"/>
+              </w:rPr>
+              <w:t>5</w:t>
+            </w:r>
+          </w:p>
+        </w:tc>
+        <w:tc>
+          <w:tcPr>
+            <w:tcW w:w="695" w:type="dxa"/>
+            <w:vMerge/>
+          </w:tcPr>
+          <w:p>
+            <w:pPr>
+              <w:autoSpaceDE w:val="0"/>
+              <w:autoSpaceDN w:val="0"/>
+              <w:adjustRightInd w:val="0"/>
+              <w:jc w:val="center"/>
+              <w:rPr>
+                <w:rFonts w:ascii="Courier New" w:hAnsi="Courier New" w:cs="Courier New"/>
+                <w:szCs w:val="24"/>
+              </w:rPr>
+            </w:pPr>
+          </w:p>
+        </w:tc>
+        <w:tc>
+          <w:tcPr>
+            <w:tcW w:w="7008" w:type="dxa"/>
+          </w:tcPr>
+          <w:p>
+            <w:pPr>
+              <w:autoSpaceDE w:val="0"/>
+              <w:autoSpaceDN w:val="0"/>
+              <w:adjustRightInd w:val="0"/>
+              <w:rPr>
+                <w:rFonts w:ascii="Courier New" w:hAnsi="Courier New" w:cs="Courier New"/>
+                <w:szCs w:val="24"/>
+              </w:rPr>
+            </w:pPr>
+            <w:r>
+              <w:rPr>
+                <w:rFonts w:ascii="Courier New" w:hAnsi="Courier New" w:cs="Courier New"/>
+                <w:szCs w:val="24"/>
+              </w:rPr>
+              <w:t>Квазипериодическое/регулярный</w:t>
+            </w:r>
+          </w:p>
+        </w:tc>
+      </w:tr>
+      <w:tr>
+        <w:tc>
+          <w:tcPr>
+            <w:tcW w:w="806" w:type="dxa"/>
+            <w:vMerge/>
+          </w:tcPr>
+          <w:p>
+            <w:pPr>
+              <w:autoSpaceDE w:val="0"/>
+              <w:autoSpaceDN w:val="0"/>
+              <w:adjustRightInd w:val="0"/>
+              <w:jc w:val="center"/>
+              <w:rPr>
+                <w:rFonts w:ascii="Courier New" w:hAnsi="Courier New" w:cs="Courier New"/>
+                <w:szCs w:val="24"/>
+                <w:lang w:val="en-US"/>
+              </w:rPr>
+            </w:pPr>
+          </w:p>
+        </w:tc>
+        <w:tc>
+          <w:tcPr>
+            <w:tcW w:w="837" w:type="dxa"/>
+          </w:tcPr>
+          <w:p>
+            <w:pPr>
+              <w:autoSpaceDE w:val="0"/>
+              <w:autoSpaceDN w:val="0"/>
+              <w:adjustRightInd w:val="0"/>
+              <w:jc w:val="center"/>
+              <w:rPr>
+                <w:rFonts w:ascii="Courier New" w:hAnsi="Courier New" w:cs="Courier New"/>
+                <w:szCs w:val="24"/>
+              </w:rPr>
+            </w:pPr>
+            <w:r>
+              <w:rPr>
+                <w:rFonts w:ascii="Courier New" w:hAnsi="Courier New" w:cs="Courier New"/>
+                <w:szCs w:val="24"/>
+                <w:lang w:val="en-US"/>
+              </w:rPr>
+              <w:t>2</w:t>
+            </w:r>
+            <w:r>
+              <w:rPr>
+                <w:rFonts w:ascii="Courier New" w:hAnsi="Courier New" w:cs="Courier New"/>
+                <w:szCs w:val="24"/>
+                <w:lang w:val="en-US"/>
+              </w:rPr>
+              <w:t>.</w:t>
+            </w:r>
+            <w:r>
+              <w:rPr>
+                <w:rFonts w:ascii="Courier New" w:hAnsi="Courier New" w:cs="Courier New"/>
+                <w:szCs w:val="24"/>
+                <w:lang w:val="en-US"/>
+              </w:rPr>
+              <w:t>0</w:t>
+            </w:r>
+          </w:p>
+        </w:tc>
+        <w:tc>
+          <w:tcPr>
+            <w:tcW w:w="695" w:type="dxa"/>
+            <w:vMerge/>
+          </w:tcPr>
+          <w:p>
+            <w:pPr>
+              <w:autoSpaceDE w:val="0"/>
+              <w:autoSpaceDN w:val="0"/>
+              <w:adjustRightInd w:val="0"/>
+              <w:jc w:val="center"/>
+              <w:rPr>
+                <w:rFonts w:ascii="Courier New" w:hAnsi="Courier New" w:cs="Courier New"/>
+                <w:szCs w:val="24"/>
+              </w:rPr>
+            </w:pPr>
+          </w:p>
+        </w:tc>
+        <w:tc>
+          <w:tcPr>
+            <w:tcW w:w="7008" w:type="dxa"/>
+          </w:tcPr>
+          <w:p>
+            <w:pPr>
+              <w:autoSpaceDE w:val="0"/>
+              <w:autoSpaceDN w:val="0"/>
+              <w:adjustRightInd w:val="0"/>
+              <w:rPr>
+                <w:rFonts w:ascii="Courier New" w:hAnsi="Courier New" w:cs="Courier New"/>
+                <w:szCs w:val="24"/>
+              </w:rPr>
+            </w:pPr>
+            <w:r>
+              <w:rPr>
+                <w:rFonts w:ascii="Courier New" w:hAnsi="Courier New" w:cs="Courier New"/>
+                <w:szCs w:val="24"/>
+              </w:rPr>
+              <w:t>Квазипериодическое/регулярный</w:t>
+            </w:r>
+          </w:p>
+        </w:tc>
+      </w:tr>
+      <w:tr>
+        <w:tc>
+          <w:tcPr>
+            <w:tcW w:w="806" w:type="dxa"/>
+            <w:vMerge/>
+          </w:tcPr>
+          <w:p>
+            <w:pPr>
+              <w:autoSpaceDE w:val="0"/>
+              <w:autoSpaceDN w:val="0"/>
+              <w:adjustRightInd w:val="0"/>
+              <w:jc w:val="center"/>
+              <w:rPr>
+                <w:rFonts w:ascii="Courier New" w:hAnsi="Courier New" w:cs="Courier New"/>
+                <w:szCs w:val="24"/>
+                <w:lang w:val="en-US"/>
+              </w:rPr>
+            </w:pPr>
+          </w:p>
+        </w:tc>
+        <w:tc>
+          <w:tcPr>
+            <w:tcW w:w="837" w:type="dxa"/>
+          </w:tcPr>
+          <w:p>
+            <w:pPr>
+              <w:autoSpaceDE w:val="0"/>
+              <w:autoSpaceDN w:val="0"/>
+              <w:adjustRightInd w:val="0"/>
+              <w:jc w:val="center"/>
+              <w:rPr>
+                <w:rFonts w:ascii="Courier New" w:hAnsi="Courier New" w:cs="Courier New"/>
+                <w:szCs w:val="24"/>
+              </w:rPr>
+            </w:pPr>
+            <w:r>
+              <w:rPr>
+                <w:rFonts w:ascii="Courier New" w:hAnsi="Courier New" w:cs="Courier New"/>
+                <w:szCs w:val="24"/>
+                <w:lang w:val="en-US"/>
+              </w:rPr>
+              <w:t>2</w:t>
+            </w:r>
+            <w:r>
+              <w:rPr>
+                <w:rFonts w:ascii="Courier New" w:hAnsi="Courier New" w:cs="Courier New"/>
+                <w:szCs w:val="24"/>
+                <w:lang w:val="en-US"/>
+              </w:rPr>
+              <w:t>.</w:t>
+            </w:r>
+            <w:r>
+              <w:rPr>
+                <w:rFonts w:ascii="Courier New" w:hAnsi="Courier New" w:cs="Courier New"/>
+                <w:szCs w:val="24"/>
+                <w:lang w:val="en-US"/>
+              </w:rPr>
+              <w:t>5</w:t>
+            </w:r>
+          </w:p>
+        </w:tc>
+        <w:tc>
+          <w:tcPr>
+            <w:tcW w:w="695" w:type="dxa"/>
+            <w:vMerge/>
+          </w:tcPr>
+          <w:p>
+            <w:pPr>
+              <w:autoSpaceDE w:val="0"/>
+              <w:autoSpaceDN w:val="0"/>
+              <w:adjustRightInd w:val="0"/>
+              <w:jc w:val="center"/>
+              <w:rPr>
+                <w:rFonts w:ascii="Courier New" w:hAnsi="Courier New" w:cs="Courier New"/>
+                <w:szCs w:val="24"/>
+              </w:rPr>
+            </w:pPr>
+          </w:p>
+        </w:tc>
+        <w:tc>
+          <w:tcPr>
+            <w:tcW w:w="7008" w:type="dxa"/>
+          </w:tcPr>
+          <w:p>
+            <w:pPr>
+              <w:autoSpaceDE w:val="0"/>
+              <w:autoSpaceDN w:val="0"/>
+              <w:adjustRightInd w:val="0"/>
+              <w:rPr>
+                <w:rFonts w:ascii="Courier New" w:hAnsi="Courier New" w:cs="Courier New"/>
+                <w:szCs w:val="24"/>
+              </w:rPr>
+            </w:pPr>
+            <w:r>
+              <w:rPr>
+                <w:rFonts w:ascii="Courier New" w:hAnsi="Courier New" w:cs="Courier New"/>
+                <w:szCs w:val="24"/>
+              </w:rPr>
+              <w:t>Квазипериодическое/регулярный</w:t>
+            </w:r>
+          </w:p>
+        </w:tc>
+      </w:tr>
+    </w:tbl>
+    <w:p>
+      <w:pPr>
+        <w:autoSpaceDE w:val="0"/>
+        <w:autoSpaceDN w:val="0"/>
+        <w:adjustRightInd w:val="0"/>
+        <w:jc w:val="center"/>
+        <w:rPr>
+          <w:rFonts w:ascii="Courier New" w:hAnsi="Courier New" w:cs="Courier New"/>
+          <w:sz w:val="28"/>
+          <w:szCs w:val="28"/>
+          <w:lang w:val="en-US"/>
+        </w:rPr>
+      </w:pPr>
+    </w:p>
+    <w:p>
+      <w:pPr>
+        <w:autoSpaceDE w:val="0"/>
+        <w:autoSpaceDN w:val="0"/>
+        <w:adjustRightInd w:val="0"/>
+        <w:jc w:val="right"/>
+        <w:rPr>
+          <w:rFonts w:ascii="Courier New" w:hAnsi="Courier New" w:cs="Courier New"/>
+          <w:szCs w:val="24"/>
+          <w:lang w:val="en-US"/>
+        </w:rPr>
+      </w:pPr>
+      <w:r>
+        <w:rPr>
+          <w:rFonts w:ascii="Courier New" w:hAnsi="Courier New" w:cs="Courier New"/>
+          <w:szCs w:val="24"/>
+        </w:rPr>
+        <w:t xml:space="preserve">Таблица 4 - Варьирование параметра </w:t>
+      </w:r>
+      <w:r>
+        <w:rPr>
+          <w:rFonts w:ascii="Courier New" w:hAnsi="Courier New" w:cs="Courier New"/>
+          <w:i/>
+          <w:iCs/>
+          <w:szCs w:val="24"/>
+          <w:lang w:val="en-US"/>
+        </w:rPr>
+        <w:t>c</w:t>
+      </w:r>
+    </w:p>
+    <w:tbl>
+      <w:tblPr>
+        <w:tblStyle w:val="a9"/>
+        <w:tblW w:w="9419" w:type="dxa"/>
+        <w:tblInd w:w="-5" w:type="dxa"/>
+        <w:tblLook w:val="04A0" w:firstRow="1" w:lastRow="0" w:firstColumn="1" w:lastColumn="0" w:noHBand="0" w:noVBand="1"/>
+      </w:tblPr>
+      <w:tblGrid>
+        <w:gridCol w:w="804"/>
+        <w:gridCol w:w="837"/>
+        <w:gridCol w:w="696"/>
+        <w:gridCol w:w="7082"/>
+      </w:tblGrid>
+      <w:tr>
+        <w:trPr>
+          <w:trHeight w:val="321"/>
+        </w:trPr>
+        <w:tc>
+          <w:tcPr>
+            <w:tcW w:w="804" w:type="dxa"/>
+          </w:tcPr>
+          <w:p>
+            <w:pPr>
+              <w:autoSpaceDE w:val="0"/>
+              <w:autoSpaceDN w:val="0"/>
+              <w:adjustRightInd w:val="0"/>
+              <w:jc w:val="center"/>
+              <w:rPr>
+                <w:rFonts w:ascii="Courier New" w:hAnsi="Courier New" w:cs="Courier New"/>
+                <w:szCs w:val="24"/>
+              </w:rPr>
+            </w:pPr>
+            <w:r>
+              <w:rPr>
+                <w:rFonts w:ascii="Courier New" w:hAnsi="Courier New" w:cs="Courier New"/>
+                <w:sz w:val="28"/>
+                <w:szCs w:val="28"/>
+                <w:lang w:val="en-US"/>
+              </w:rPr>
+              <w:t>a</w:t>
+            </w:r>
+          </w:p>
+        </w:tc>
+        <w:tc>
+          <w:tcPr>
+            <w:tcW w:w="837" w:type="dxa"/>
+          </w:tcPr>
+          <w:p>
+            <w:pPr>
+              <w:autoSpaceDE w:val="0"/>
+              <w:autoSpaceDN w:val="0"/>
+              <w:adjustRightInd w:val="0"/>
+              <w:jc w:val="center"/>
+              <w:rPr>
+                <w:rFonts w:ascii="Courier New" w:hAnsi="Courier New" w:cs="Courier New"/>
+                <w:szCs w:val="24"/>
+              </w:rPr>
+            </w:pPr>
+            <w:r>
+              <w:rPr>
+                <w:rFonts w:ascii="Courier New" w:hAnsi="Courier New" w:cs="Courier New"/>
+                <w:sz w:val="28"/>
+                <w:szCs w:val="28"/>
+              </w:rPr>
+              <w:t>b</w:t>
+            </w:r>
+          </w:p>
+        </w:tc>
+        <w:tc>
+          <w:tcPr>
+            <w:tcW w:w="696" w:type="dxa"/>
+          </w:tcPr>
+          <w:p>
+            <w:pPr>
+              <w:autoSpaceDE w:val="0"/>
+              <w:autoSpaceDN w:val="0"/>
+              <w:adjustRightInd w:val="0"/>
+              <w:jc w:val="center"/>
+              <w:rPr>
+                <w:rFonts w:ascii="Courier New" w:hAnsi="Courier New" w:cs="Courier New"/>
+                <w:szCs w:val="24"/>
+              </w:rPr>
+            </w:pPr>
+            <w:r>
+              <w:rPr>
+                <w:rFonts w:ascii="Courier New" w:hAnsi="Courier New" w:cs="Courier New"/>
+                <w:sz w:val="28"/>
+                <w:szCs w:val="28"/>
+                <w:lang w:val="en-US"/>
+              </w:rPr>
+              <w:t>c</w:t>
+            </w:r>
+          </w:p>
+        </w:tc>
+        <w:tc>
+          <w:tcPr>
+            <w:tcW w:w="7082" w:type="dxa"/>
+          </w:tcPr>
+          <w:p>
+            <w:pPr>
+              <w:autoSpaceDE w:val="0"/>
+              <w:autoSpaceDN w:val="0"/>
+              <w:adjustRightInd w:val="0"/>
+              <w:rPr>
+                <w:rFonts w:ascii="Courier New" w:hAnsi="Courier New" w:cs="Courier New"/>
+                <w:szCs w:val="24"/>
+              </w:rPr>
+            </w:pPr>
+            <w:r>
+              <w:rPr>
+                <w:rFonts w:ascii="Courier New" w:hAnsi="Courier New" w:cs="Courier New"/>
+                <w:szCs w:val="24"/>
+              </w:rPr>
+              <w:t>Тип движения/аттрактор</w:t>
+            </w:r>
+          </w:p>
+        </w:tc>
+      </w:tr>
+      <w:tr>
+        <w:trPr>
+          <w:trHeight w:val="275"/>
+        </w:trPr>
+        <w:tc>
+          <w:tcPr>
+            <w:tcW w:w="804" w:type="dxa"/>
+            <w:vMerge w:val="restart"/>
+          </w:tcPr>
+          <w:p>
+            <w:pPr>
+              <w:autoSpaceDE w:val="0"/>
+              <w:autoSpaceDN w:val="0"/>
+              <w:adjustRightInd w:val="0"/>
+              <w:jc w:val="center"/>
+              <w:rPr>
+                <w:rFonts w:ascii="Courier New" w:hAnsi="Courier New" w:cs="Courier New"/>
+                <w:szCs w:val="24"/>
+              </w:rPr>
+            </w:pPr>
+            <w:r>
+              <w:rPr>
+                <w:rFonts w:ascii="Courier New" w:hAnsi="Courier New" w:cs="Courier New"/>
+                <w:szCs w:val="24"/>
+              </w:rPr>
+              <w:t>0.2</w:t>
+            </w:r>
+          </w:p>
+        </w:tc>
+        <w:tc>
+          <w:tcPr>
+            <w:tcW w:w="837" w:type="dxa"/>
+            <w:vMerge w:val="restart"/>
+          </w:tcPr>
+          <w:p>
+            <w:pPr>
+              <w:autoSpaceDE w:val="0"/>
+              <w:autoSpaceDN w:val="0"/>
+              <w:adjustRightInd w:val="0"/>
+              <w:jc w:val="center"/>
+              <w:rPr>
+                <w:rFonts w:ascii="Courier New" w:hAnsi="Courier New" w:cs="Courier New"/>
+                <w:szCs w:val="24"/>
+              </w:rPr>
+            </w:pPr>
+            <w:r>
+              <w:rPr>
+                <w:rFonts w:ascii="Courier New" w:hAnsi="Courier New" w:cs="Courier New"/>
+                <w:szCs w:val="24"/>
+              </w:rPr>
+              <w:t>0.2</w:t>
+            </w:r>
+          </w:p>
+        </w:tc>
+        <w:tc>
+          <w:tcPr>
+            <w:tcW w:w="696" w:type="dxa"/>
+          </w:tcPr>
+          <w:p>
+            <w:pPr>
+              <w:autoSpaceDE w:val="0"/>
+              <w:autoSpaceDN w:val="0"/>
+              <w:adjustRightInd w:val="0"/>
+              <w:jc w:val="center"/>
+              <w:rPr>
+                <w:rFonts w:ascii="Courier New" w:hAnsi="Courier New" w:cs="Courier New"/>
+                <w:szCs w:val="24"/>
+              </w:rPr>
+            </w:pPr>
+            <w:r>
+              <w:rPr>
+                <w:rFonts w:ascii="Courier New" w:hAnsi="Courier New" w:cs="Courier New"/>
+                <w:szCs w:val="24"/>
+              </w:rPr>
+              <w:t>0.5</w:t>
+            </w:r>
+          </w:p>
+        </w:tc>
+        <w:tc>
+          <w:tcPr>
+            <w:tcW w:w="7082" w:type="dxa"/>
+          </w:tcPr>
+          <w:p>
+            <w:pPr>
+              <w:autoSpaceDE w:val="0"/>
+              <w:autoSpaceDN w:val="0"/>
+              <w:adjustRightInd w:val="0"/>
+              <w:rPr>
+                <w:rFonts w:ascii="Courier New" w:hAnsi="Courier New" w:cs="Courier New"/>
+                <w:szCs w:val="24"/>
+              </w:rPr>
+            </w:pPr>
+            <w:r>
+              <w:rPr>
+                <w:rFonts w:ascii="Courier New" w:hAnsi="Courier New" w:cs="Courier New"/>
+                <w:szCs w:val="24"/>
+              </w:rPr>
+              <w:t>Монотонное/регулярный</w:t>
+            </w:r>
+          </w:p>
+        </w:tc>
+      </w:tr>
+      <w:tr>
+        <w:trPr>
+          <w:trHeight w:val="260"/>
+        </w:trPr>
+        <w:tc>
+          <w:tcPr>
+            <w:tcW w:w="804" w:type="dxa"/>
+            <w:vMerge/>
+          </w:tcPr>
+          <w:p>
+            <w:pPr>
+              <w:autoSpaceDE w:val="0"/>
+              <w:autoSpaceDN w:val="0"/>
+              <w:adjustRightInd w:val="0"/>
+              <w:jc w:val="center"/>
+              <w:rPr>
+                <w:rFonts w:ascii="Courier New" w:hAnsi="Courier New" w:cs="Courier New"/>
+                <w:szCs w:val="24"/>
+                <w:lang w:val="en-US"/>
+              </w:rPr>
+            </w:pPr>
+          </w:p>
+        </w:tc>
+        <w:tc>
+          <w:tcPr>
+            <w:tcW w:w="837" w:type="dxa"/>
+            <w:vMerge/>
+          </w:tcPr>
+          <w:p>
+            <w:pPr>
+              <w:autoSpaceDE w:val="0"/>
+              <w:autoSpaceDN w:val="0"/>
+              <w:adjustRightInd w:val="0"/>
+              <w:jc w:val="center"/>
+              <w:rPr>
+                <w:rFonts w:ascii="Courier New" w:hAnsi="Courier New" w:cs="Courier New"/>
+                <w:szCs w:val="24"/>
+              </w:rPr>
+            </w:pPr>
+          </w:p>
+        </w:tc>
+        <w:tc>
+          <w:tcPr>
+            <w:tcW w:w="696" w:type="dxa"/>
+          </w:tcPr>
+          <w:p>
+            <w:pPr>
+              <w:autoSpaceDE w:val="0"/>
+              <w:autoSpaceDN w:val="0"/>
+              <w:adjustRightInd w:val="0"/>
+              <w:jc w:val="center"/>
+              <w:rPr>
+                <w:rFonts w:ascii="Courier New" w:hAnsi="Courier New" w:cs="Courier New"/>
+                <w:szCs w:val="24"/>
+              </w:rPr>
+            </w:pPr>
+            <w:r>
+              <w:rPr>
+                <w:rFonts w:ascii="Courier New" w:hAnsi="Courier New" w:cs="Courier New"/>
+                <w:szCs w:val="24"/>
+              </w:rPr>
+              <w:t>2</w:t>
+            </w:r>
+          </w:p>
+        </w:tc>
+        <w:tc>
+          <w:tcPr>
+            <w:tcW w:w="7082" w:type="dxa"/>
+          </w:tcPr>
+          <w:p>
+            <w:pPr>
+              <w:autoSpaceDE w:val="0"/>
+              <w:autoSpaceDN w:val="0"/>
+              <w:adjustRightInd w:val="0"/>
+              <w:rPr>
+                <w:rFonts w:ascii="Courier New" w:hAnsi="Courier New" w:cs="Courier New"/>
+                <w:szCs w:val="24"/>
+              </w:rPr>
+            </w:pPr>
+            <w:r>
+              <w:rPr>
+                <w:rFonts w:ascii="Courier New" w:hAnsi="Courier New" w:cs="Courier New"/>
+                <w:szCs w:val="24"/>
+              </w:rPr>
+              <w:t>квазипериодическое/регулярный</w:t>
+            </w:r>
+          </w:p>
+        </w:tc>
+      </w:tr>
+      <w:tr>
+        <w:trPr>
+          <w:trHeight w:val="275"/>
+        </w:trPr>
+        <w:tc>
+          <w:tcPr>
+            <w:tcW w:w="804" w:type="dxa"/>
+            <w:vMerge/>
+          </w:tcPr>
+          <w:p>
+            <w:pPr>
+              <w:autoSpaceDE w:val="0"/>
+              <w:autoSpaceDN w:val="0"/>
+              <w:adjustRightInd w:val="0"/>
+              <w:jc w:val="center"/>
+              <w:rPr>
+                <w:rFonts w:ascii="Courier New" w:hAnsi="Courier New" w:cs="Courier New"/>
+                <w:szCs w:val="24"/>
+                <w:lang w:val="en-US"/>
+              </w:rPr>
+            </w:pPr>
+          </w:p>
+        </w:tc>
+        <w:tc>
+          <w:tcPr>
+            <w:tcW w:w="837" w:type="dxa"/>
+            <w:vMerge/>
+          </w:tcPr>
+          <w:p>
+            <w:pPr>
+              <w:autoSpaceDE w:val="0"/>
+              <w:autoSpaceDN w:val="0"/>
+              <w:adjustRightInd w:val="0"/>
+              <w:jc w:val="center"/>
+              <w:rPr>
+                <w:rFonts w:ascii="Courier New" w:hAnsi="Courier New" w:cs="Courier New"/>
+                <w:szCs w:val="24"/>
+              </w:rPr>
+            </w:pPr>
+          </w:p>
+        </w:tc>
+        <w:tc>
+          <w:tcPr>
+            <w:tcW w:w="696" w:type="dxa"/>
+          </w:tcPr>
+          <w:p>
+            <w:pPr>
+              <w:autoSpaceDE w:val="0"/>
+              <w:autoSpaceDN w:val="0"/>
+              <w:adjustRightInd w:val="0"/>
+              <w:jc w:val="center"/>
+              <w:rPr>
+                <w:rFonts w:ascii="Courier New" w:hAnsi="Courier New" w:cs="Courier New"/>
+                <w:szCs w:val="24"/>
+              </w:rPr>
+            </w:pPr>
+            <w:r>
+              <w:rPr>
+                <w:lang w:val="en-US"/>
+              </w:rPr>
+              <w:t>2</w:t>
+            </w:r>
+            <w:r>
+              <w:rPr>
+                <w:lang w:val="en-US"/>
+              </w:rPr>
+              <w:t>.7</w:t>
+            </w:r>
+          </w:p>
+        </w:tc>
+        <w:tc>
+          <w:tcPr>
+            <w:tcW w:w="7082" w:type="dxa"/>
+          </w:tcPr>
+          <w:p>
+            <w:pPr>
+              <w:autoSpaceDE w:val="0"/>
+              <w:autoSpaceDN w:val="0"/>
+              <w:adjustRightInd w:val="0"/>
+              <w:rPr>
+                <w:rFonts w:ascii="Courier New" w:hAnsi="Courier New" w:cs="Courier New"/>
+                <w:szCs w:val="24"/>
+              </w:rPr>
+            </w:pPr>
+            <w:r>
+              <w:rPr>
+                <w:rFonts w:ascii="Courier New" w:hAnsi="Courier New" w:cs="Courier New"/>
+                <w:szCs w:val="24"/>
+              </w:rPr>
+              <w:t>квазипериодическое/регулярный</w:t>
+            </w:r>
+          </w:p>
+        </w:tc>
+      </w:tr>
+      <w:tr>
+        <w:trPr>
+          <w:trHeight w:val="290"/>
+        </w:trPr>
+        <w:tc>
+          <w:tcPr>
+            <w:tcW w:w="804" w:type="dxa"/>
+            <w:vMerge/>
+          </w:tcPr>
+          <w:p>
+            <w:pPr>
+              <w:autoSpaceDE w:val="0"/>
+              <w:autoSpaceDN w:val="0"/>
+              <w:adjustRightInd w:val="0"/>
+              <w:jc w:val="center"/>
+              <w:rPr>
+                <w:rFonts w:ascii="Courier New" w:hAnsi="Courier New" w:cs="Courier New"/>
+                <w:szCs w:val="24"/>
+                <w:lang w:val="en-US"/>
+              </w:rPr>
+            </w:pPr>
+          </w:p>
+        </w:tc>
+        <w:tc>
+          <w:tcPr>
+            <w:tcW w:w="837" w:type="dxa"/>
+            <w:vMerge/>
+          </w:tcPr>
+          <w:p>
+            <w:pPr>
+              <w:autoSpaceDE w:val="0"/>
+              <w:autoSpaceDN w:val="0"/>
+              <w:adjustRightInd w:val="0"/>
+              <w:jc w:val="center"/>
+              <w:rPr>
+                <w:rFonts w:ascii="Courier New" w:hAnsi="Courier New" w:cs="Courier New"/>
+                <w:szCs w:val="24"/>
+              </w:rPr>
+            </w:pPr>
+          </w:p>
+        </w:tc>
+        <w:tc>
+          <w:tcPr>
+            <w:tcW w:w="696" w:type="dxa"/>
+          </w:tcPr>
+          <w:p>
+            <w:pPr>
+              <w:autoSpaceDE w:val="0"/>
+              <w:autoSpaceDN w:val="0"/>
+              <w:adjustRightInd w:val="0"/>
+              <w:jc w:val="center"/>
+              <w:rPr>
+                <w:rFonts w:ascii="Courier New" w:hAnsi="Courier New" w:cs="Courier New"/>
+                <w:szCs w:val="24"/>
+              </w:rPr>
+            </w:pPr>
+            <w:r>
+              <w:rPr>
+                <w:lang w:val="en-US"/>
+              </w:rPr>
+              <w:t>4</w:t>
+            </w:r>
+            <w:r>
+              <w:rPr>
+                <w:lang w:val="en-US"/>
+              </w:rPr>
+              <w:t>.</w:t>
+            </w:r>
+            <w:r>
+              <w:rPr>
+                <w:lang w:val="en-US"/>
+              </w:rPr>
+              <w:t>0</w:t>
+            </w:r>
+          </w:p>
+        </w:tc>
+        <w:tc>
+          <w:tcPr>
+            <w:tcW w:w="7082" w:type="dxa"/>
+          </w:tcPr>
+          <w:p>
+            <w:pPr>
+              <w:autoSpaceDE w:val="0"/>
+              <w:autoSpaceDN w:val="0"/>
+              <w:adjustRightInd w:val="0"/>
+              <w:rPr>
+                <w:rFonts w:ascii="Courier New" w:hAnsi="Courier New" w:cs="Courier New"/>
+                <w:szCs w:val="24"/>
+              </w:rPr>
+            </w:pPr>
+            <w:r>
+              <w:rPr>
+                <w:rFonts w:ascii="Courier New" w:hAnsi="Courier New" w:cs="Courier New"/>
+                <w:szCs w:val="24"/>
+              </w:rPr>
+              <w:t>Хаотическое/странный</w:t>
+            </w:r>
+          </w:p>
+        </w:tc>
+      </w:tr>
+      <w:tr>
+        <w:trPr>
+          <w:trHeight w:val="275"/>
+        </w:trPr>
+        <w:tc>
+          <w:tcPr>
+            <w:tcW w:w="804" w:type="dxa"/>
+            <w:vMerge/>
+          </w:tcPr>
+          <w:p>
+            <w:pPr>
+              <w:autoSpaceDE w:val="0"/>
+              <w:autoSpaceDN w:val="0"/>
+              <w:adjustRightInd w:val="0"/>
+              <w:jc w:val="center"/>
+              <w:rPr>
+                <w:rFonts w:ascii="Courier New" w:hAnsi="Courier New" w:cs="Courier New"/>
+                <w:szCs w:val="24"/>
+                <w:lang w:val="en-US"/>
+              </w:rPr>
+            </w:pPr>
+          </w:p>
+        </w:tc>
+        <w:tc>
+          <w:tcPr>
+            <w:tcW w:w="837" w:type="dxa"/>
+            <w:vMerge/>
+          </w:tcPr>
+          <w:p>
+            <w:pPr>
+              <w:autoSpaceDE w:val="0"/>
+              <w:autoSpaceDN w:val="0"/>
+              <w:adjustRightInd w:val="0"/>
+              <w:jc w:val="center"/>
+              <w:rPr>
+                <w:rFonts w:ascii="Courier New" w:hAnsi="Courier New" w:cs="Courier New"/>
+                <w:szCs w:val="24"/>
+              </w:rPr>
+            </w:pPr>
+          </w:p>
+        </w:tc>
+        <w:tc>
+          <w:tcPr>
+            <w:tcW w:w="696" w:type="dxa"/>
+          </w:tcPr>
+          <w:p>
+            <w:pPr>
+              <w:autoSpaceDE w:val="0"/>
+              <w:autoSpaceDN w:val="0"/>
+              <w:adjustRightInd w:val="0"/>
+              <w:jc w:val="center"/>
+              <w:rPr>
+                <w:rFonts w:ascii="Courier New" w:hAnsi="Courier New" w:cs="Courier New"/>
+                <w:szCs w:val="24"/>
+              </w:rPr>
+            </w:pPr>
+            <w:r>
+              <w:rPr>
+                <w:lang w:val="en-US"/>
+              </w:rPr>
+              <w:t>4</w:t>
+            </w:r>
+            <w:r>
+              <w:rPr>
+                <w:lang w:val="en-US"/>
+              </w:rPr>
+              <w:t>.</w:t>
+            </w:r>
+            <w:r>
+              <w:rPr>
+                <w:lang w:val="en-US"/>
+              </w:rPr>
+              <w:t>5</w:t>
+            </w:r>
+          </w:p>
+        </w:tc>
+        <w:tc>
+          <w:tcPr>
+            <w:tcW w:w="7082" w:type="dxa"/>
+          </w:tcPr>
+          <w:p>
+            <w:pPr>
+              <w:autoSpaceDE w:val="0"/>
+              <w:autoSpaceDN w:val="0"/>
+              <w:adjustRightInd w:val="0"/>
+              <w:rPr>
+                <w:rFonts w:ascii="Courier New" w:hAnsi="Courier New" w:cs="Courier New"/>
+                <w:szCs w:val="24"/>
+              </w:rPr>
+            </w:pPr>
+            <w:r>
+              <w:rPr>
+                <w:rFonts w:ascii="Courier New" w:hAnsi="Courier New" w:cs="Courier New"/>
+                <w:szCs w:val="24"/>
+              </w:rPr>
+              <w:t>Хаотическое/странный</w:t>
+            </w:r>
+          </w:p>
+        </w:tc>
+      </w:tr>
+      <w:tr>
+        <w:trPr>
+          <w:trHeight w:val="275"/>
+        </w:trPr>
+        <w:tc>
+          <w:tcPr>
+            <w:tcW w:w="804" w:type="dxa"/>
+            <w:vMerge/>
+          </w:tcPr>
+          <w:p>
+            <w:pPr>
+              <w:autoSpaceDE w:val="0"/>
+              <w:autoSpaceDN w:val="0"/>
+              <w:adjustRightInd w:val="0"/>
+              <w:jc w:val="center"/>
+              <w:rPr>
+                <w:rFonts w:ascii="Courier New" w:hAnsi="Courier New" w:cs="Courier New"/>
+                <w:szCs w:val="24"/>
+                <w:lang w:val="en-US"/>
+              </w:rPr>
+            </w:pPr>
+          </w:p>
+        </w:tc>
+        <w:tc>
+          <w:tcPr>
+            <w:tcW w:w="837" w:type="dxa"/>
+            <w:vMerge/>
+          </w:tcPr>
+          <w:p>
+            <w:pPr>
+              <w:autoSpaceDE w:val="0"/>
+              <w:autoSpaceDN w:val="0"/>
+              <w:adjustRightInd w:val="0"/>
+              <w:jc w:val="center"/>
+              <w:rPr>
+                <w:rFonts w:ascii="Courier New" w:hAnsi="Courier New" w:cs="Courier New"/>
+                <w:szCs w:val="24"/>
+              </w:rPr>
+            </w:pPr>
+          </w:p>
+        </w:tc>
+        <w:tc>
+          <w:tcPr>
+            <w:tcW w:w="696" w:type="dxa"/>
+          </w:tcPr>
+          <w:p>
+            <w:pPr>
+              <w:autoSpaceDE w:val="0"/>
+              <w:autoSpaceDN w:val="0"/>
+              <w:adjustRightInd w:val="0"/>
+              <w:jc w:val="center"/>
+              <w:rPr>
+                <w:rFonts w:ascii="Courier New" w:hAnsi="Courier New" w:cs="Courier New"/>
+                <w:szCs w:val="24"/>
+              </w:rPr>
+            </w:pPr>
+            <w:r>
+              <w:rPr>
+                <w:lang w:val="en-US"/>
+              </w:rPr>
+              <w:t>6</w:t>
+            </w:r>
+          </w:p>
+        </w:tc>
+        <w:tc>
+          <w:tcPr>
+            <w:tcW w:w="7082" w:type="dxa"/>
+          </w:tcPr>
+          <w:p>
+            <w:pPr>
+              <w:autoSpaceDE w:val="0"/>
+              <w:autoSpaceDN w:val="0"/>
+              <w:adjustRightInd w:val="0"/>
+              <w:rPr>
+                <w:rFonts w:ascii="Courier New" w:hAnsi="Courier New" w:cs="Courier New"/>
+                <w:szCs w:val="24"/>
+              </w:rPr>
+            </w:pPr>
+            <w:r>
+              <w:rPr>
+                <w:rFonts w:ascii="Courier New" w:hAnsi="Courier New" w:cs="Courier New"/>
+                <w:szCs w:val="24"/>
+              </w:rPr>
+              <w:t>Хаотическое/странный</w:t>
+            </w:r>
+          </w:p>
+        </w:tc>
+      </w:tr>
+      <w:tr>
+        <w:trPr>
+          <w:trHeight w:val="275"/>
+        </w:trPr>
+        <w:tc>
+          <w:tcPr>
+            <w:tcW w:w="804" w:type="dxa"/>
+            <w:vMerge/>
+          </w:tcPr>
+          <w:p>
+            <w:pPr>
+              <w:autoSpaceDE w:val="0"/>
+              <w:autoSpaceDN w:val="0"/>
+              <w:adjustRightInd w:val="0"/>
+              <w:jc w:val="center"/>
+              <w:rPr>
+                <w:rFonts w:ascii="Courier New" w:hAnsi="Courier New" w:cs="Courier New"/>
+                <w:szCs w:val="24"/>
+                <w:lang w:val="en-US"/>
+              </w:rPr>
+            </w:pPr>
+          </w:p>
+        </w:tc>
+        <w:tc>
+          <w:tcPr>
+            <w:tcW w:w="837" w:type="dxa"/>
+            <w:vMerge/>
+          </w:tcPr>
+          <w:p>
+            <w:pPr>
+              <w:autoSpaceDE w:val="0"/>
+              <w:autoSpaceDN w:val="0"/>
+              <w:adjustRightInd w:val="0"/>
+              <w:jc w:val="center"/>
+              <w:rPr>
+                <w:rFonts w:ascii="Courier New" w:hAnsi="Courier New" w:cs="Courier New"/>
+                <w:szCs w:val="24"/>
+                <w:lang w:val="en-US"/>
+              </w:rPr>
+            </w:pPr>
+          </w:p>
+        </w:tc>
+        <w:tc>
+          <w:tcPr>
+            <w:tcW w:w="696" w:type="dxa"/>
+          </w:tcPr>
+          <w:p>
+            <w:pPr>
+              <w:autoSpaceDE w:val="0"/>
+              <w:autoSpaceDN w:val="0"/>
+              <w:adjustRightInd w:val="0"/>
+              <w:jc w:val="center"/>
+              <w:rPr>
+                <w:lang w:val="en-US"/>
+              </w:rPr>
+            </w:pPr>
+            <w:r>
+              <w:rPr>
+                <w:lang w:val="en-US"/>
+              </w:rPr>
+              <w:t>8.5</w:t>
+            </w:r>
+          </w:p>
+        </w:tc>
+        <w:tc>
+          <w:tcPr>
+            <w:tcW w:w="7082" w:type="dxa"/>
+          </w:tcPr>
+          <w:p>
+            <w:pPr>
+              <w:autoSpaceDE w:val="0"/>
+              <w:autoSpaceDN w:val="0"/>
+              <w:adjustRightInd w:val="0"/>
+              <w:rPr>
+                <w:rFonts w:ascii="Courier New" w:hAnsi="Courier New" w:cs="Courier New"/>
+                <w:szCs w:val="24"/>
+              </w:rPr>
+            </w:pPr>
+            <w:r>
+              <w:rPr>
+                <w:rFonts w:ascii="Courier New" w:hAnsi="Courier New" w:cs="Courier New"/>
+                <w:szCs w:val="24"/>
+              </w:rPr>
+              <w:t>Хаотическое/странный</w:t>
+            </w:r>
+          </w:p>
+        </w:tc>
+      </w:tr>
+      <w:tr>
+        <w:trPr>
+          <w:trHeight w:val="275"/>
+        </w:trPr>
+        <w:tc>
+          <w:tcPr>
+            <w:tcW w:w="804" w:type="dxa"/>
+            <w:vMerge/>
+          </w:tcPr>
+          <w:p>
+            <w:pPr>
+              <w:autoSpaceDE w:val="0"/>
+              <w:autoSpaceDN w:val="0"/>
+              <w:adjustRightInd w:val="0"/>
+              <w:jc w:val="center"/>
+              <w:rPr>
+                <w:rFonts w:ascii="Courier New" w:hAnsi="Courier New" w:cs="Courier New"/>
+                <w:szCs w:val="24"/>
+                <w:lang w:val="en-US"/>
+              </w:rPr>
+            </w:pPr>
+          </w:p>
+        </w:tc>
+        <w:tc>
+          <w:tcPr>
+            <w:tcW w:w="837" w:type="dxa"/>
+            <w:vMerge/>
+          </w:tcPr>
+          <w:p>
+            <w:pPr>
+              <w:autoSpaceDE w:val="0"/>
+              <w:autoSpaceDN w:val="0"/>
+              <w:adjustRightInd w:val="0"/>
+              <w:jc w:val="center"/>
+              <w:rPr>
+                <w:rFonts w:ascii="Courier New" w:hAnsi="Courier New" w:cs="Courier New"/>
+                <w:szCs w:val="24"/>
+                <w:lang w:val="en-US"/>
+              </w:rPr>
+            </w:pPr>
+          </w:p>
+        </w:tc>
+        <w:tc>
+          <w:tcPr>
+            <w:tcW w:w="696" w:type="dxa"/>
+          </w:tcPr>
+          <w:p>
+            <w:pPr>
+              <w:autoSpaceDE w:val="0"/>
+              <w:autoSpaceDN w:val="0"/>
+              <w:adjustRightInd w:val="0"/>
+              <w:jc w:val="center"/>
+              <w:rPr>
+                <w:lang w:val="en-US"/>
+              </w:rPr>
+            </w:pPr>
+            <w:r>
+              <w:rPr>
+                <w:lang w:val="en-US"/>
+              </w:rPr>
+              <w:t>8.7</w:t>
+            </w:r>
+          </w:p>
+        </w:tc>
+        <w:tc>
+          <w:tcPr>
+            <w:tcW w:w="7082" w:type="dxa"/>
+          </w:tcPr>
+          <w:p>
+            <w:pPr>
+              <w:autoSpaceDE w:val="0"/>
+              <w:autoSpaceDN w:val="0"/>
+              <w:adjustRightInd w:val="0"/>
+              <w:rPr>
+                <w:rFonts w:ascii="Courier New" w:hAnsi="Courier New" w:cs="Courier New"/>
+                <w:szCs w:val="24"/>
+              </w:rPr>
+            </w:pPr>
+            <w:r>
+              <w:rPr>
+                <w:rFonts w:ascii="Courier New" w:hAnsi="Courier New" w:cs="Courier New"/>
+                <w:szCs w:val="24"/>
+              </w:rPr>
+              <w:t>Хаотическое/странный</w:t>
+            </w:r>
+          </w:p>
+        </w:tc>
+      </w:tr>
+      <w:tr>
+        <w:trPr>
+          <w:trHeight w:val="275"/>
+        </w:trPr>
+        <w:tc>
+          <w:tcPr>
+            <w:tcW w:w="804" w:type="dxa"/>
+            <w:vMerge/>
+          </w:tcPr>
+          <w:p>
+            <w:pPr>
+              <w:autoSpaceDE w:val="0"/>
+              <w:autoSpaceDN w:val="0"/>
+              <w:adjustRightInd w:val="0"/>
+              <w:jc w:val="center"/>
+              <w:rPr>
+                <w:rFonts w:ascii="Courier New" w:hAnsi="Courier New" w:cs="Courier New"/>
+                <w:szCs w:val="24"/>
+                <w:lang w:val="en-US"/>
+              </w:rPr>
+            </w:pPr>
+          </w:p>
+        </w:tc>
+        <w:tc>
+          <w:tcPr>
+            <w:tcW w:w="837" w:type="dxa"/>
+            <w:vMerge/>
+          </w:tcPr>
+          <w:p>
+            <w:pPr>
+              <w:autoSpaceDE w:val="0"/>
+              <w:autoSpaceDN w:val="0"/>
+              <w:adjustRightInd w:val="0"/>
+              <w:jc w:val="center"/>
+              <w:rPr>
+                <w:rFonts w:ascii="Courier New" w:hAnsi="Courier New" w:cs="Courier New"/>
+                <w:szCs w:val="24"/>
+                <w:lang w:val="en-US"/>
+              </w:rPr>
+            </w:pPr>
+          </w:p>
+        </w:tc>
+        <w:tc>
+          <w:tcPr>
+            <w:tcW w:w="696" w:type="dxa"/>
+          </w:tcPr>
+          <w:p>
+            <w:pPr>
+              <w:autoSpaceDE w:val="0"/>
+              <w:autoSpaceDN w:val="0"/>
+              <w:adjustRightInd w:val="0"/>
+              <w:jc w:val="center"/>
+              <w:rPr>
+                <w:lang w:val="en-US"/>
+              </w:rPr>
+            </w:pPr>
+            <w:r>
+              <w:rPr>
+                <w:lang w:val="en-US"/>
+              </w:rPr>
+              <w:t>9</w:t>
+            </w:r>
+          </w:p>
+        </w:tc>
+        <w:tc>
+          <w:tcPr>
+            <w:tcW w:w="7082" w:type="dxa"/>
+          </w:tcPr>
+          <w:p>
+            <w:pPr>
+              <w:autoSpaceDE w:val="0"/>
+              <w:autoSpaceDN w:val="0"/>
+              <w:adjustRightInd w:val="0"/>
+              <w:rPr>
+                <w:rFonts w:ascii="Courier New" w:hAnsi="Courier New" w:cs="Courier New"/>
+                <w:szCs w:val="24"/>
+              </w:rPr>
+            </w:pPr>
+            <w:r>
+              <w:rPr>
+                <w:rFonts w:ascii="Courier New" w:hAnsi="Courier New" w:cs="Courier New"/>
+                <w:szCs w:val="24"/>
+              </w:rPr>
+              <w:t>Хаотическое/странный</w:t>
+            </w:r>
+          </w:p>
+        </w:tc>
+      </w:tr>
+      <w:tr>
+        <w:trPr>
+          <w:trHeight w:val="275"/>
+        </w:trPr>
+        <w:tc>
+          <w:tcPr>
+            <w:tcW w:w="804" w:type="dxa"/>
+            <w:vMerge/>
+          </w:tcPr>
+          <w:p>
+            <w:pPr>
+              <w:autoSpaceDE w:val="0"/>
+              <w:autoSpaceDN w:val="0"/>
+              <w:adjustRightInd w:val="0"/>
+              <w:jc w:val="center"/>
+              <w:rPr>
+                <w:rFonts w:ascii="Courier New" w:hAnsi="Courier New" w:cs="Courier New"/>
+                <w:szCs w:val="24"/>
+                <w:lang w:val="en-US"/>
+              </w:rPr>
+            </w:pPr>
+          </w:p>
+        </w:tc>
+        <w:tc>
+          <w:tcPr>
+            <w:tcW w:w="837" w:type="dxa"/>
+            <w:vMerge/>
+          </w:tcPr>
+          <w:p>
+            <w:pPr>
+              <w:autoSpaceDE w:val="0"/>
+              <w:autoSpaceDN w:val="0"/>
+              <w:adjustRightInd w:val="0"/>
+              <w:jc w:val="center"/>
+              <w:rPr>
+                <w:rFonts w:ascii="Courier New" w:hAnsi="Courier New" w:cs="Courier New"/>
+                <w:szCs w:val="24"/>
+                <w:lang w:val="en-US"/>
+              </w:rPr>
+            </w:pPr>
+          </w:p>
+        </w:tc>
+        <w:tc>
+          <w:tcPr>
+            <w:tcW w:w="696" w:type="dxa"/>
+          </w:tcPr>
+          <w:p>
+            <w:pPr>
+              <w:autoSpaceDE w:val="0"/>
+              <w:autoSpaceDN w:val="0"/>
+              <w:adjustRightInd w:val="0"/>
+              <w:jc w:val="center"/>
+              <w:rPr>
+                <w:lang w:val="en-US"/>
+              </w:rPr>
+            </w:pPr>
+            <w:r>
+              <w:rPr>
+                <w:lang w:val="en-US"/>
+              </w:rPr>
+              <w:t>12</w:t>
+            </w:r>
+          </w:p>
+        </w:tc>
+        <w:tc>
+          <w:tcPr>
+            <w:tcW w:w="7082" w:type="dxa"/>
+          </w:tcPr>
+          <w:p>
+            <w:pPr>
+              <w:autoSpaceDE w:val="0"/>
+              <w:autoSpaceDN w:val="0"/>
+              <w:adjustRightInd w:val="0"/>
+              <w:rPr>
+                <w:rFonts w:ascii="Courier New" w:hAnsi="Courier New" w:cs="Courier New"/>
+                <w:szCs w:val="24"/>
+              </w:rPr>
+            </w:pPr>
+            <w:r>
+              <w:rPr>
+                <w:rFonts w:ascii="Courier New" w:hAnsi="Courier New" w:cs="Courier New"/>
+                <w:szCs w:val="24"/>
+              </w:rPr>
+              <w:t>Хаотическое/странный</w:t>
+            </w:r>
+          </w:p>
+        </w:tc>
+      </w:tr>
+      <w:tr>
+        <w:trPr>
+          <w:trHeight w:val="275"/>
+        </w:trPr>
+        <w:tc>
+          <w:tcPr>
+            <w:tcW w:w="804" w:type="dxa"/>
+            <w:vMerge/>
+          </w:tcPr>
+          <w:p>
+            <w:pPr>
+              <w:autoSpaceDE w:val="0"/>
+              <w:autoSpaceDN w:val="0"/>
+              <w:adjustRightInd w:val="0"/>
+              <w:jc w:val="center"/>
+              <w:rPr>
+                <w:rFonts w:ascii="Courier New" w:hAnsi="Courier New" w:cs="Courier New"/>
+                <w:szCs w:val="24"/>
+                <w:lang w:val="en-US"/>
+              </w:rPr>
+            </w:pPr>
+          </w:p>
+        </w:tc>
+        <w:tc>
+          <w:tcPr>
+            <w:tcW w:w="837" w:type="dxa"/>
+            <w:vMerge/>
+          </w:tcPr>
+          <w:p>
+            <w:pPr>
+              <w:autoSpaceDE w:val="0"/>
+              <w:autoSpaceDN w:val="0"/>
+              <w:adjustRightInd w:val="0"/>
+              <w:jc w:val="center"/>
+              <w:rPr>
+                <w:rFonts w:ascii="Courier New" w:hAnsi="Courier New" w:cs="Courier New"/>
+                <w:szCs w:val="24"/>
+                <w:lang w:val="en-US"/>
+              </w:rPr>
+            </w:pPr>
+          </w:p>
+        </w:tc>
+        <w:tc>
+          <w:tcPr>
+            <w:tcW w:w="696" w:type="dxa"/>
+          </w:tcPr>
+          <w:p>
+            <w:pPr>
+              <w:autoSpaceDE w:val="0"/>
+              <w:autoSpaceDN w:val="0"/>
+              <w:adjustRightInd w:val="0"/>
+              <w:jc w:val="center"/>
+              <w:rPr>
+                <w:lang w:val="en-US"/>
+              </w:rPr>
+            </w:pPr>
+            <w:r>
+              <w:rPr>
+                <w:lang w:val="en-US"/>
+              </w:rPr>
+              <w:t>13</w:t>
+            </w:r>
+          </w:p>
+        </w:tc>
+        <w:tc>
+          <w:tcPr>
+            <w:tcW w:w="7082" w:type="dxa"/>
+          </w:tcPr>
+          <w:p>
+            <w:pPr>
+              <w:autoSpaceDE w:val="0"/>
+              <w:autoSpaceDN w:val="0"/>
+              <w:adjustRightInd w:val="0"/>
+              <w:rPr>
+                <w:rFonts w:ascii="Courier New" w:hAnsi="Courier New" w:cs="Courier New"/>
+                <w:szCs w:val="24"/>
+              </w:rPr>
+            </w:pPr>
+            <w:r>
+              <w:rPr>
+                <w:rFonts w:ascii="Courier New" w:hAnsi="Courier New" w:cs="Courier New"/>
+                <w:szCs w:val="24"/>
+              </w:rPr>
+              <w:t>Хаотическое/странный</w:t>
+            </w:r>
+          </w:p>
+        </w:tc>
+      </w:tr>
+      <w:tr>
+        <w:trPr>
+          <w:trHeight w:val="275"/>
+        </w:trPr>
+        <w:tc>
+          <w:tcPr>
+            <w:tcW w:w="804" w:type="dxa"/>
+            <w:vMerge/>
+          </w:tcPr>
+          <w:p>
+            <w:pPr>
+              <w:autoSpaceDE w:val="0"/>
+              <w:autoSpaceDN w:val="0"/>
+              <w:adjustRightInd w:val="0"/>
+              <w:jc w:val="center"/>
+              <w:rPr>
+                <w:rFonts w:ascii="Courier New" w:hAnsi="Courier New" w:cs="Courier New"/>
+                <w:szCs w:val="24"/>
+                <w:lang w:val="en-US"/>
+              </w:rPr>
+            </w:pPr>
+          </w:p>
+        </w:tc>
+        <w:tc>
+          <w:tcPr>
+            <w:tcW w:w="837" w:type="dxa"/>
+            <w:vMerge/>
+          </w:tcPr>
+          <w:p>
+            <w:pPr>
+              <w:autoSpaceDE w:val="0"/>
+              <w:autoSpaceDN w:val="0"/>
+              <w:adjustRightInd w:val="0"/>
+              <w:jc w:val="center"/>
+              <w:rPr>
+                <w:rFonts w:ascii="Courier New" w:hAnsi="Courier New" w:cs="Courier New"/>
+                <w:szCs w:val="24"/>
+                <w:lang w:val="en-US"/>
+              </w:rPr>
+            </w:pPr>
+          </w:p>
+        </w:tc>
+        <w:tc>
+          <w:tcPr>
+            <w:tcW w:w="696" w:type="dxa"/>
+          </w:tcPr>
+          <w:p>
+            <w:pPr>
+              <w:autoSpaceDE w:val="0"/>
+              <w:autoSpaceDN w:val="0"/>
+              <w:adjustRightInd w:val="0"/>
+              <w:jc w:val="center"/>
+              <w:rPr>
+                <w:lang w:val="en-US"/>
+              </w:rPr>
+            </w:pPr>
+            <w:r>
+              <w:rPr>
+                <w:lang w:val="en-US"/>
+              </w:rPr>
+              <w:t>18</w:t>
+            </w:r>
+          </w:p>
+        </w:tc>
+        <w:tc>
+          <w:tcPr>
+            <w:tcW w:w="7082" w:type="dxa"/>
+          </w:tcPr>
+          <w:p>
+            <w:pPr>
+              <w:autoSpaceDE w:val="0"/>
+              <w:autoSpaceDN w:val="0"/>
+              <w:adjustRightInd w:val="0"/>
+              <w:rPr>
+                <w:rFonts w:ascii="Courier New" w:hAnsi="Courier New" w:cs="Courier New"/>
+                <w:szCs w:val="24"/>
+              </w:rPr>
+            </w:pPr>
+            <w:r>
+              <w:rPr>
+                <w:rFonts w:ascii="Courier New" w:hAnsi="Courier New" w:cs="Courier New"/>
+                <w:szCs w:val="24"/>
+              </w:rPr>
+              <w:t>Квазипериодическое</w:t>
+            </w:r>
+            <w:r>
+              <w:rPr>
+                <w:rFonts w:ascii="Courier New" w:hAnsi="Courier New" w:cs="Courier New"/>
+                <w:szCs w:val="24"/>
+              </w:rPr>
+              <w:t>/регулярный</w:t>
+            </w:r>
+          </w:p>
+        </w:tc>
+      </w:tr>
+    </w:tbl>
+    <w:p>
+      <w:pPr>
+        <w:autoSpaceDE w:val="0"/>
+        <w:autoSpaceDN w:val="0"/>
+        <w:adjustRightInd w:val="0"/>
+        <w:rPr>
+          <w:rFonts w:ascii="Courier New" w:hAnsi="Courier New" w:cs="Courier New"/>
+          <w:szCs w:val="24"/>
+        </w:rPr>
+      </w:pPr>
+    </w:p>
+    <w:p>
+      <w:pPr>
+        <w:spacing w:line="360" w:lineRule="auto"/>
+        <w:ind w:firstLine="708"/>
+        <w:jc w:val="both"/>
+        <w:rPr>
+          <w:sz w:val="28"/>
+        </w:rPr>
+      </w:pPr>
+      <w:r>
+        <w:rPr>
+          <w:sz w:val="28"/>
+        </w:rPr>
+        <w:t xml:space="preserve">В ходе исследования были найдены </w:t>
+      </w:r>
+      <w:r>
+        <w:rPr>
+          <w:sz w:val="28"/>
+        </w:rPr>
+        <w:t>примерные величины параметров,</w:t>
+      </w:r>
+      <w:r>
+        <w:rPr>
+          <w:sz w:val="28"/>
+        </w:rPr>
+        <w:t xml:space="preserve"> при которых происходит переход между регулярным и странным аттрактором (при фиксации остальных параметров как указано в таблицах). Для параметра </w:t>
+      </w:r>
+      <w:r>
+        <w:rPr>
+          <w:i/>
+          <w:sz w:val="28"/>
+          <w:lang w:val="en-US"/>
+        </w:rPr>
+        <w:t>a</w:t>
+      </w:r>
+      <w:r>
+        <w:rPr>
+          <w:sz w:val="28"/>
+        </w:rPr>
+        <w:t xml:space="preserve"> значением является </w:t>
+      </w:r>
+      <w:r>
+        <w:rPr>
+          <w:i/>
+          <w:sz w:val="28"/>
+          <w:lang w:val="en-US"/>
+        </w:rPr>
+        <w:t>a</w:t>
+      </w:r>
+      <w:r>
+        <w:rPr>
+          <w:sz w:val="28"/>
+          <w:vertAlign w:val="subscript"/>
+        </w:rPr>
+        <w:t>1</w:t>
+      </w:r>
+      <w:r>
+        <w:rPr>
+          <w:sz w:val="28"/>
+        </w:rPr>
+        <w:t xml:space="preserve"> </w:t>
+      </w:r>
+      <w:r>
+        <w:rPr>
+          <w:rFonts w:ascii="Cambria Math" w:hAnsi="Cambria Math"/>
+          <w:sz w:val="28"/>
+        </w:rPr>
+        <w:t>≈</w:t>
+      </w:r>
+      <w:r>
+        <w:rPr>
+          <w:sz w:val="28"/>
+        </w:rPr>
+        <w:t xml:space="preserve"> 0.1 </w:t>
+      </w:r>
+      <w:r>
+        <w:rPr>
+          <w:sz w:val="28"/>
+        </w:rPr>
+        <w:t xml:space="preserve">и </w:t>
+      </w:r>
+      <w:r>
+        <w:rPr>
+          <w:i/>
+          <w:sz w:val="28"/>
+          <w:lang w:val="en-US"/>
+        </w:rPr>
+        <w:t>a</w:t>
+      </w:r>
+      <w:r>
+        <w:rPr>
+          <w:sz w:val="28"/>
+          <w:vertAlign w:val="subscript"/>
+        </w:rPr>
+        <w:t>2</w:t>
+      </w:r>
+      <w:r>
+        <w:rPr>
+          <w:sz w:val="28"/>
+        </w:rPr>
+        <w:t xml:space="preserve"> </w:t>
+      </w:r>
+      <w:r>
+        <w:rPr>
+          <w:rFonts w:ascii="Cambria Math" w:hAnsi="Cambria Math"/>
+          <w:sz w:val="28"/>
+        </w:rPr>
+        <w:t>≈</w:t>
+      </w:r>
+      <w:r>
+        <w:rPr>
+          <w:sz w:val="28"/>
+        </w:rPr>
+        <w:t xml:space="preserve"> </w:t>
+      </w:r>
+      <w:r>
+        <w:rPr>
+          <w:sz w:val="28"/>
+        </w:rPr>
+        <w:t>0.</w:t>
+      </w:r>
+      <w:r>
+        <w:rPr>
+          <w:sz w:val="28"/>
+        </w:rPr>
+        <w:t>8</w:t>
+      </w:r>
+      <w:r>
+        <w:rPr>
+          <w:sz w:val="28"/>
+        </w:rPr>
+        <w:t xml:space="preserve"> </w:t>
+      </w:r>
+      <w:r>
+        <w:rPr>
+          <w:sz w:val="28"/>
+        </w:rPr>
+        <w:t>соответственно. Для параметра</w:t>
+      </w:r>
+      <w:r>
+        <w:rPr>
+          <w:sz w:val="28"/>
+        </w:rPr>
+        <w:t xml:space="preserve"> </w:t>
+      </w:r>
+      <w:r>
+        <w:rPr>
+          <w:i/>
+          <w:sz w:val="28"/>
+          <w:lang w:val="en-US"/>
+        </w:rPr>
+        <w:t>b</w:t>
+      </w:r>
+      <w:r>
+        <w:rPr>
+          <w:i/>
+          <w:sz w:val="28"/>
+        </w:rPr>
+        <w:t xml:space="preserve"> </w:t>
+      </w:r>
+      <w:r>
+        <w:rPr>
+          <w:sz w:val="28"/>
+        </w:rPr>
+        <w:t xml:space="preserve">было найдено только значение параметра для перехода от хаотического движения к квазипериодическому </w:t>
+      </w:r>
+      <w:r>
+        <w:rPr>
+          <w:i/>
+          <w:sz w:val="28"/>
+          <w:lang w:val="en-US"/>
+        </w:rPr>
+        <w:t>b</w:t>
+      </w:r>
+      <w:r>
+        <w:rPr>
+          <w:sz w:val="28"/>
+        </w:rPr>
+        <w:t xml:space="preserve"> </w:t>
+      </w:r>
+      <w:r>
+        <w:rPr>
+          <w:rFonts w:ascii="Cambria Math" w:hAnsi="Cambria Math"/>
+          <w:sz w:val="28"/>
+        </w:rPr>
+        <w:t>≈</w:t>
+      </w:r>
+      <w:r>
+        <w:rPr>
+          <w:sz w:val="28"/>
+        </w:rPr>
+        <w:t xml:space="preserve"> 0.1</w:t>
+      </w:r>
+      <w:r>
+        <w:rPr>
+          <w:sz w:val="28"/>
+        </w:rPr>
+        <w:t xml:space="preserve">. Для параметра </w:t>
+      </w:r>
+      <w:r>
+        <w:rPr>
+          <w:i/>
+          <w:sz w:val="28"/>
+          <w:lang w:val="en-US"/>
+        </w:rPr>
+        <w:t>c</w:t>
+      </w:r>
+      <w:r>
+        <w:t xml:space="preserve">: </w:t>
+      </w:r>
+      <w:r>
+        <w:rPr>
+          <w:i/>
+          <w:sz w:val="28"/>
+          <w:lang w:val="en-US"/>
+        </w:rPr>
+        <w:t>c</w:t>
+      </w:r>
+      <w:r>
+        <w:rPr>
+          <w:sz w:val="28"/>
+          <w:vertAlign w:val="subscript"/>
+        </w:rPr>
+        <w:t>1</w:t>
+      </w:r>
+      <w:r>
+        <w:rPr>
+          <w:sz w:val="28"/>
+        </w:rPr>
+        <w:t xml:space="preserve"> </w:t>
+      </w:r>
+      <w:r>
+        <w:rPr>
+          <w:rFonts w:ascii="Cambria Math" w:hAnsi="Cambria Math"/>
+          <w:sz w:val="28"/>
+        </w:rPr>
+        <w:t>≈</w:t>
+      </w:r>
+      <w:r>
+        <w:rPr>
+          <w:sz w:val="28"/>
+        </w:rPr>
+        <w:t xml:space="preserve"> </w:t>
+      </w:r>
+      <w:r>
+        <w:rPr>
+          <w:sz w:val="28"/>
+        </w:rPr>
+        <w:t>2.7</w:t>
+      </w:r>
+      <w:r>
+        <w:rPr>
+          <w:sz w:val="28"/>
+        </w:rPr>
+        <w:t xml:space="preserve"> </w:t>
+      </w:r>
+      <w:r>
+        <w:rPr>
+          <w:sz w:val="28"/>
+        </w:rPr>
+        <w:t xml:space="preserve">и </w:t>
+      </w:r>
+      <w:r>
+        <w:rPr>
+          <w:i/>
+          <w:sz w:val="28"/>
+          <w:lang w:val="en-US"/>
+        </w:rPr>
+        <w:t>c</w:t>
+      </w:r>
+      <w:r>
+        <w:rPr>
+          <w:sz w:val="28"/>
+          <w:vertAlign w:val="subscript"/>
+        </w:rPr>
+        <w:t>2</w:t>
+      </w:r>
+      <w:r>
+        <w:rPr>
+          <w:sz w:val="28"/>
+        </w:rPr>
+        <w:t xml:space="preserve"> </w:t>
+      </w:r>
+      <w:r>
+        <w:rPr>
+          <w:rFonts w:ascii="Cambria Math" w:hAnsi="Cambria Math"/>
+          <w:sz w:val="28"/>
+        </w:rPr>
+        <w:t>≈</w:t>
+      </w:r>
+      <w:r>
+        <w:rPr>
+          <w:sz w:val="28"/>
+        </w:rPr>
+        <w:t xml:space="preserve"> </w:t>
+      </w:r>
+      <w:r>
+        <w:rPr>
+          <w:sz w:val="28"/>
+        </w:rPr>
+        <w:t xml:space="preserve">18. </w:t>
+      </w:r>
+    </w:p>
+    <w:p>
+      <w:pPr>
+        <w:spacing w:line="360" w:lineRule="auto"/>
+        <w:ind w:firstLine="708"/>
+        <w:jc w:val="both"/>
+        <w:rPr>
+          <w:sz w:val="28"/>
+        </w:rPr>
+      </w:pPr>
+      <w:r>
+        <w:rPr>
+          <w:sz w:val="28"/>
+        </w:rPr>
+        <w:t xml:space="preserve">На рисунках 4, 5 и 6 в качестве примера аттрактора </w:t>
+      </w:r>
+      <w:proofErr w:type="spellStart"/>
+      <w:r>
+        <w:rPr>
+          <w:sz w:val="28"/>
+        </w:rPr>
+        <w:t>Ресслера</w:t>
+      </w:r>
+      <w:proofErr w:type="spellEnd"/>
+      <w:r>
+        <w:rPr>
+          <w:sz w:val="28"/>
+        </w:rPr>
+        <w:t xml:space="preserve"> представлены фазовые траектории для указанных параметров.</w:t>
+      </w:r>
+    </w:p>
+    <w:p>
+      <w:pPr>
+        <w:keepNext/>
+        <w:spacing w:line="360" w:lineRule="auto"/>
+        <w:ind w:firstLine="708"/>
+        <w:jc w:val="center"/>
+      </w:pPr>
+      <w:r>
+        <w:rPr>
+          <w:noProof/>
+        </w:rPr>
+        <w:lastRenderedPageBreak/>
+        <w:drawing>
+          <wp:inline distT="0" distB="0" distL="0" distR="0">
+            <wp:extent cx="5333559" cy="3998645"/>
+            <wp:effectExtent l="0" t="0" r="635" b="1905"/>
+            <wp:docPr id="7" name="Рисунок 7"/>
+            <wp:cNvGraphicFramePr>
+              <a:graphicFrameLocks xmlns:a="http://schemas.openxmlformats.org/drawingml/2006/main" noChangeAspect="1"/>
+            </wp:cNvGraphicFramePr>
+            <a:graphic xmlns:a="http://schemas.openxmlformats.org/drawingml/2006/main">
+              <a:graphicData uri="http://schemas.openxmlformats.org/drawingml/2006/picture">
+                <pic:pic xmlns:pic="http://schemas.openxmlformats.org/drawingml/2006/picture">
+                  <pic:nvPicPr>
+                    <pic:cNvPr id="7" name="Система Ресслера с параметрами a = 0.2, b = 0.1 &amp; c = 5.7.png"/>
+                    <pic:cNvPicPr/>
+                  </pic:nvPicPr>
+                  <pic:blipFill>
+                    <a:blip r:embed="rId13">
+                      <a:extLst>
+                        <a:ext uri="{28A0092B-C50C-407E-A947-70E740481C1C}">
+                          <a14:useLocalDpi xmlns:a14="http://schemas.microsoft.com/office/drawing/2010/main" val="0"/>
+                        </a:ext>
+                      </a:extLst>
+                    </a:blip>
+                    <a:stretch>
+                      <a:fillRect/>
+                    </a:stretch>
+                  </pic:blipFill>
+                  <pic:spPr>
+                    <a:xfrm>
+                      <a:off x="0" y="0"/>
+                      <a:ext cx="5333559" cy="3998645"/>
+                    </a:xfrm>
+                    <a:prstGeom prst="rect">
+                      <a:avLst/>
+                    </a:prstGeom>
+                  </pic:spPr>
+                </pic:pic>
+              </a:graphicData>
+            </a:graphic>
+          </wp:inline>
+        </w:drawing>
+      </w:r>
+    </w:p>
+    <w:p>
+      <w:pPr>
+        <w:pStyle w:val="a8"/>
+        <w:spacing w:line="360" w:lineRule="auto"/>
+        <w:jc w:val="center"/>
+      </w:pPr>
+      <w:r>
+        <w:t xml:space="preserve">Рисунок </w:t>
+      </w:r>
+      <w:r>
+        <w:rPr>
+          <w:noProof/>
+        </w:rPr>
+        <w:fldChar w:fldCharType="begin"/>
+      </w:r>
+      <w:r>
+        <w:rPr>
+          <w:noProof/>
+        </w:rPr>
+        <w:instrText xml:space="preserve"> SEQ Рисунок \* ARABIC </w:instrText>
+      </w:r>
+      <w:r>
+        <w:rPr>
+          <w:noProof/>
+        </w:rPr>
+        <w:fldChar w:fldCharType="separate"/>
+      </w:r>
+      <w:r>
+        <w:rPr>
+          <w:noProof/>
+        </w:rPr>
+        <w:t>4</w:t>
+      </w:r>
+      <w:r>
+        <w:rPr>
+          <w:noProof/>
+        </w:rPr>
+        <w:fldChar w:fldCharType="end"/>
+      </w:r>
+      <w:r>
+        <w:t xml:space="preserve"> - Пример аттрактора </w:t>
+      </w:r>
+      <w:proofErr w:type="spellStart"/>
+      <w:r>
+        <w:t>Ресслера</w:t>
+      </w:r>
+      <w:proofErr w:type="spellEnd"/>
+    </w:p>
+    <w:p>
+      <w:pPr>
+        <w:keepNext/>
+        <w:spacing w:line="360" w:lineRule="auto"/>
+        <w:ind w:firstLine="708"/>
+        <w:jc w:val="center"/>
+      </w:pPr>
+      <w:r>
+        <w:rPr>
+          <w:noProof/>
+        </w:rPr>
+        <w:drawing>
+          <wp:inline distT="0" distB="0" distL="0" distR="0">
+            <wp:extent cx="5333559" cy="3998645"/>
+            <wp:effectExtent l="0" t="0" r="635" b="1905"/>
+            <wp:docPr id="8" name="Рисунок 8"/>
+            <wp:cNvGraphicFramePr>
+              <a:graphicFrameLocks xmlns:a="http://schemas.openxmlformats.org/drawingml/2006/main" noChangeAspect="1"/>
+            </wp:cNvGraphicFramePr>
+            <a:graphic xmlns:a="http://schemas.openxmlformats.org/drawingml/2006/main">
+              <a:graphicData uri="http://schemas.openxmlformats.org/drawingml/2006/picture">
+                <pic:pic xmlns:pic="http://schemas.openxmlformats.org/drawingml/2006/picture">
+                  <pic:nvPicPr>
+                    <pic:cNvPr id="8" name="Система Ресслера с параметрами a = 0.2, b = 0.2 &amp; c = 8.7.png"/>
+                    <pic:cNvPicPr/>
+                  </pic:nvPicPr>
+                  <pic:blipFill>
+                    <a:blip r:embed="rId14">
+                      <a:extLst>
+                        <a:ext uri="{28A0092B-C50C-407E-A947-70E740481C1C}">
+                          <a14:useLocalDpi xmlns:a14="http://schemas.microsoft.com/office/drawing/2010/main" val="0"/>
+                        </a:ext>
+                      </a:extLst>
+                    </a:blip>
+                    <a:stretch>
+                      <a:fillRect/>
+                    </a:stretch>
+                  </pic:blipFill>
+                  <pic:spPr>
+                    <a:xfrm>
+                      <a:off x="0" y="0"/>
+                      <a:ext cx="5333559" cy="3998645"/>
+                    </a:xfrm>
+                    <a:prstGeom prst="rect">
+                      <a:avLst/>
+                    </a:prstGeom>
+                  </pic:spPr>
+                </pic:pic>
+              </a:graphicData>
+            </a:graphic>
+          </wp:inline>
+        </w:drawing>
+      </w:r>
+    </w:p>
+    <w:p>
+      <w:pPr>
+        <w:pStyle w:val="a8"/>
+        <w:spacing w:line="360" w:lineRule="auto"/>
+        <w:jc w:val="center"/>
+      </w:pPr>
+      <w:r>
+        <w:t xml:space="preserve">Рисунок </w:t>
+      </w:r>
+      <w:r>
+        <w:rPr>
+          <w:noProof/>
+        </w:rPr>
+        <w:fldChar w:fldCharType="begin"/>
+      </w:r>
+      <w:r>
+        <w:rPr>
+          <w:noProof/>
+        </w:rPr>
+        <w:instrText xml:space="preserve"> SEQ Рисунок \* ARABIC </w:instrText>
+      </w:r>
+      <w:r>
+        <w:rPr>
+          <w:noProof/>
+        </w:rPr>
+        <w:fldChar w:fldCharType="separate"/>
+      </w:r>
+      <w:r>
+        <w:rPr>
+          <w:noProof/>
+        </w:rPr>
+        <w:t>5</w:t>
+      </w:r>
+      <w:r>
+        <w:rPr>
+          <w:noProof/>
+        </w:rPr>
+        <w:fldChar w:fldCharType="end"/>
+      </w:r>
+      <w:r>
+        <w:t xml:space="preserve"> - Пример аттрактора </w:t>
+      </w:r>
+      <w:proofErr w:type="spellStart"/>
+      <w:r>
+        <w:t>Ресслера</w:t>
+      </w:r>
+      <w:proofErr w:type="spellEnd"/>
+    </w:p>
+    <w:p>
+      <w:pPr>
+        <w:keepNext/>
+        <w:spacing w:line="360" w:lineRule="auto"/>
+        <w:ind w:firstLine="708"/>
+        <w:jc w:val="center"/>
+      </w:pPr>
+      <w:r>
+        <w:rPr>
+          <w:noProof/>
+        </w:rPr>
+        <w:lastRenderedPageBreak/>
+        <w:drawing>
+          <wp:inline distT="0" distB="0" distL="0" distR="0">
+            <wp:extent cx="5333559" cy="3998645"/>
+            <wp:effectExtent l="0" t="0" r="635" b="1905"/>
+            <wp:docPr id="9" name="Рисунок 9"/>
+            <wp:cNvGraphicFramePr>
+              <a:graphicFrameLocks xmlns:a="http://schemas.openxmlformats.org/drawingml/2006/main" noChangeAspect="1"/>
+            </wp:cNvGraphicFramePr>
+            <a:graphic xmlns:a="http://schemas.openxmlformats.org/drawingml/2006/main">
+              <a:graphicData uri="http://schemas.openxmlformats.org/drawingml/2006/picture">
+                <pic:pic xmlns:pic="http://schemas.openxmlformats.org/drawingml/2006/picture">
+                  <pic:nvPicPr>
+                    <pic:cNvPr id="9" name="Система Ресслера с параметрами a = 0.2, b = 0.2 &amp; c = 18.0.png"/>
+                    <pic:cNvPicPr/>
+                  </pic:nvPicPr>
+                  <pic:blipFill>
+                    <a:blip r:embed="rId15">
+                      <a:extLst>
+                        <a:ext uri="{28A0092B-C50C-407E-A947-70E740481C1C}">
+                          <a14:useLocalDpi xmlns:a14="http://schemas.microsoft.com/office/drawing/2010/main" val="0"/>
+                        </a:ext>
+                      </a:extLst>
+                    </a:blip>
+                    <a:stretch>
+                      <a:fillRect/>
+                    </a:stretch>
+                  </pic:blipFill>
+                  <pic:spPr>
+                    <a:xfrm>
+                      <a:off x="0" y="0"/>
+                      <a:ext cx="5333559" cy="3998645"/>
+                    </a:xfrm>
+                    <a:prstGeom prst="rect">
+                      <a:avLst/>
+                    </a:prstGeom>
+                  </pic:spPr>
+                </pic:pic>
+              </a:graphicData>
+            </a:graphic>
+          </wp:inline>
+        </w:drawing>
+      </w:r>
+    </w:p>
+    <w:p>
+      <w:pPr>
+        <w:pStyle w:val="a8"/>
+        <w:spacing w:line="360" w:lineRule="auto"/>
+        <w:jc w:val="center"/>
+      </w:pPr>
+      <w:r>
+        <w:t xml:space="preserve">Рисунок </w:t>
+      </w:r>
+      <w:r>
+        <w:rPr>
+          <w:noProof/>
+        </w:rPr>
+        <w:fldChar w:fldCharType="begin"/>
+      </w:r>
+      <w:r>
+        <w:rPr>
+          <w:noProof/>
+        </w:rPr>
+        <w:instrText xml:space="preserve"> SEQ Рисунок \* ARABIC </w:instrText>
+      </w:r>
+      <w:r>
+        <w:rPr>
+          <w:noProof/>
+        </w:rPr>
+        <w:fldChar w:fldCharType="separate"/>
+      </w:r>
+      <w:r>
+        <w:rPr>
+          <w:noProof/>
+        </w:rPr>
+        <w:t>6</w:t>
+      </w:r>
+      <w:r>
+        <w:rPr>
+          <w:noProof/>
+        </w:rPr>
+        <w:fldChar w:fldCharType="end"/>
+      </w:r>
+      <w:r>
+        <w:t xml:space="preserve"> - Пример аттрактора </w:t>
+      </w:r>
+      <w:proofErr w:type="spellStart"/>
+      <w:r>
+        <w:t>Ресслера</w:t>
+      </w:r>
+      <w:proofErr w:type="spellEnd"/>
+    </w:p>
+    <w:p>
+      <w:pPr>
+        <w:spacing w:line="360" w:lineRule="auto"/>
+        <w:ind w:firstLine="708"/>
+        <w:jc w:val="both"/>
+        <w:rPr>
+          <w:sz w:val="28"/>
+        </w:rPr>
+      </w:pPr>
+      <w:r>
+        <w:rPr>
+          <w:sz w:val="28"/>
+        </w:rPr>
+        <w:t xml:space="preserve">Для демонстрации странности аттрактора был проведен эксперимент, показывающий чувствительность системы </w:t>
+      </w:r>
+      <w:proofErr w:type="spellStart"/>
+      <w:r>
+        <w:rPr>
+          <w:sz w:val="28"/>
+        </w:rPr>
+        <w:t>Ресслера</w:t>
+      </w:r>
+      <w:proofErr w:type="spellEnd"/>
+      <w:r>
+        <w:rPr>
+          <w:sz w:val="28"/>
+        </w:rPr>
+        <w:t xml:space="preserve"> к изменению начальных условий. Результат</w:t>
+      </w:r>
+      <w:r>
+        <w:rPr>
+          <w:sz w:val="28"/>
+        </w:rPr>
+        <w:t>ом</w:t>
+      </w:r>
+      <w:r>
+        <w:rPr>
+          <w:sz w:val="28"/>
+        </w:rPr>
+        <w:t xml:space="preserve"> проведенного эксперимента</w:t>
+      </w:r>
+      <w:r>
+        <w:rPr>
+          <w:sz w:val="28"/>
+        </w:rPr>
+        <w:t xml:space="preserve"> являются графики трех переходных процессов построенных при малом отличии начальных условий (см. рис. 7)</w:t>
+      </w:r>
+      <w:r>
+        <w:rPr>
+          <w:sz w:val="28"/>
+        </w:rPr>
+        <w:t>.</w:t>
+      </w:r>
+      <w:r>
+        <w:rPr>
+          <w:sz w:val="28"/>
+        </w:rPr>
+        <w:t xml:space="preserve"> </w:t>
+      </w:r>
+      <w:proofErr w:type="gramStart"/>
+      <w:r>
+        <w:rPr>
+          <w:sz w:val="28"/>
+        </w:rPr>
+        <w:t>Видно</w:t>
+      </w:r>
+      <w:proofErr w:type="gramEnd"/>
+      <w:r>
+        <w:rPr>
+          <w:sz w:val="28"/>
+        </w:rPr>
+        <w:t xml:space="preserve"> что эволюция системы происходит по отличающимся друг от друга траекториям, причем чем больше отличие начальных условий тем быстрее становятся заметны отличия эволюции.</w:t>
+      </w:r>
+    </w:p>
+    <w:p>
+      <w:pPr>
+        <w:keepNext/>
+        <w:spacing w:line="360" w:lineRule="auto"/>
+        <w:jc w:val="center"/>
+      </w:pPr>
+      <w:r>
+        <w:rPr>
+          <w:noProof/>
+          <w:sz w:val="28"/>
+        </w:rPr>
+        <w:lastRenderedPageBreak/>
+        <w:drawing>
+          <wp:inline distT="0" distB="0" distL="0" distR="0">
+            <wp:extent cx="6162675" cy="3351630"/>
+            <wp:effectExtent l="0" t="0" r="0" b="1270"/>
+            <wp:docPr id="10" name="Рисунок 10"/>
+            <wp:cNvGraphicFramePr>
+              <a:graphicFrameLocks xmlns:a="http://schemas.openxmlformats.org/drawingml/2006/main" noChangeAspect="1"/>
+            </wp:cNvGraphicFramePr>
+            <a:graphic xmlns:a="http://schemas.openxmlformats.org/drawingml/2006/main">
+              <a:graphicData uri="http://schemas.openxmlformats.org/drawingml/2006/picture">
+                <pic:pic xmlns:pic="http://schemas.openxmlformats.org/drawingml/2006/picture">
+                  <pic:nvPicPr>
+                    <pic:cNvPr id="10" name="ПП от НУ.png"/>
+                    <pic:cNvPicPr/>
+                  </pic:nvPicPr>
+                  <pic:blipFill rotWithShape="1">
+                    <a:blip r:embed="rId16" cstate="print">
+                      <a:extLst>
+                        <a:ext uri="{28A0092B-C50C-407E-A947-70E740481C1C}">
+                          <a14:useLocalDpi xmlns:a14="http://schemas.microsoft.com/office/drawing/2010/main" val="0"/>
+                        </a:ext>
+                      </a:extLst>
+                    </a:blip>
+                    <a:srcRect l="9620" t="3618" r="8133" b="4625"/>
+                    <a:stretch/>
+                  </pic:blipFill>
+                  <pic:spPr bwMode="auto">
+                    <a:xfrm>
+                      <a:off x="0" y="0"/>
+                      <a:ext cx="6176260" cy="3359018"/>
+                    </a:xfrm>
+                    <a:prstGeom prst="rect">
+                      <a:avLst/>
+                    </a:prstGeom>
+                    <a:ln>
+                      <a:noFill/>
+                    </a:ln>
+                    <a:extLst>
+                      <a:ext uri="{53640926-AAD7-44D8-BBD7-CCE9431645EC}">
+                        <a14:shadowObscured xmlns:a14="http://schemas.microsoft.com/office/drawing/2010/main"/>
+                      </a:ext>
+                    </a:extLst>
+                  </pic:spPr>
+                </pic:pic>
+              </a:graphicData>
+            </a:graphic>
+          </wp:inline>
+        </w:drawing>
+      </w:r>
+    </w:p>
+    <w:p>
+      <w:pPr>
+        <w:pStyle w:val="a8"/>
+        <w:jc w:val="center"/>
+        <w:rPr>
+          <w:sz w:val="28"/>
+        </w:rPr>
+      </w:pPr>
+      <w:r>
+        <w:t xml:space="preserve">Рисунок </w:t>
+      </w:r>
+      <w:fldSimple w:instr=" SEQ Рисунок \* ARABIC ">
+        <w:r>
+          <w:rPr>
+            <w:noProof/>
+          </w:rPr>
+          <w:t>7</w:t>
+        </w:r>
+      </w:fldSimple>
+      <w:r>
+        <w:t xml:space="preserve"> - Переходные процессы </w:t>
       </w:r>
       <w:bookmarkStart w:id="0" w:name="_GoBack"/>
       <w:bookmarkEnd w:id="0"/>
+      <w:r>
+        <w:t>при малом отличии начальных условий</w:t>
+      </w:r>
     </w:p>
     <w:sectPr>
-      <w:footerReference w:type="default" r:id="rId6"/>
+      <w:footerReference w:type="default" r:id="rId17"/>
       <w:pgSz w:w="11906" w:h="16838"/>
       <w:pgMar w:top="1134" w:right="849" w:bottom="1134" w:left="1701" w:header="708" w:footer="708" w:gutter="0"/>
       <w:cols w:space="720"/>
@@ -786,8 +5016,27 @@
 </w:document>
 </file>
 
+<file path=word/endnotes.xml><?xml version="1.0" encoding="utf-8"?>
+<w:endnotes xmlns:wpc="http://schemas.microsoft.com/office/word/2010/wordprocessingCanvas" xmlns:cx="http://schemas.microsoft.com/office/drawing/2014/chartex" xmlns:cx1="http://schemas.microsoft.com/office/drawing/2015/9/8/chartex" xmlns:cx2="http://schemas.microsoft.com/office/drawing/2015/10/21/chartex" xmlns:cx3="http://schemas.microsoft.com/office/drawing/2016/5/9/chartex" xmlns:cx4="http://schemas.microsoft.com/office/drawing/2016/5/10/chartex" xmlns:cx5="http://schemas.microsoft.com/office/drawing/2016/5/11/chartex" xmlns:cx6="http://schemas.microsoft.com/office/drawing/2016/5/12/chartex" xmlns:cx7="http://schemas.microsoft.com/office/drawing/2016/5/13/chartex" xmlns:cx8="http://schemas.microsoft.com/office/drawing/2016/5/14/chartex" xmlns:mc="http://schemas.openxmlformats.org/markup-compatibility/2006" xmlns:aink="http://schemas.microsoft.com/office/drawing/2016/ink" xmlns:am3d="http://schemas.microsoft.com/office/drawing/2017/model3d" xmlns:o="urn:schemas-microsoft-com:office:office" xmlns:r="http://schemas.openxmlformats.org/officeDocument/2006/relationships" xmlns:m="http://schemas.openxmlformats.org/officeDocument/2006/math" xmlns:v="urn:schemas-microsoft-com:vml" xmlns:wp14="http://schemas.microsoft.com/office/word/2010/wordprocessingDrawing" xmlns:wp="http://schemas.openxmlformats.org/drawingml/2006/wordprocessingDrawing" xmlns:w10="urn:schemas-microsoft-com:office:word" xmlns:w="http://schemas.openxmlformats.org/wordprocessingml/2006/main" xmlns:w14="http://schemas.microsoft.com/office/word/2010/wordml" xmlns:w15="http://schemas.microsoft.com/office/word/2012/wordml" xmlns:w16cid="http://schemas.microsoft.com/office/word/2016/wordml/cid" xmlns:w16se="http://schemas.microsoft.com/office/word/2015/wordml/symex" xmlns:wpg="http://schemas.microsoft.com/office/word/2010/wordprocessingGroup" xmlns:wpi="http://schemas.microsoft.com/office/word/2010/wordprocessingInk" xmlns:wne="http://schemas.microsoft.com/office/word/2006/wordml" xmlns:wps="http://schemas.microsoft.com/office/word/2010/wordprocessingShape" mc:Ignorable="w14 w15 w16se w16cid wp14">
+  <w:endnote w:type="separator" w:id="-1">
+    <w:p>
+      <w:r>
+        <w:separator/>
+      </w:r>
+    </w:p>
+  </w:endnote>
+  <w:endnote w:type="continuationSeparator" w:id="0">
+    <w:p>
+      <w:r>
+        <w:continuationSeparator/>
+      </w:r>
+    </w:p>
+  </w:endnote>
+</w:endnotes>
+</file>
+
 <file path=word/footer1.xml><?xml version="1.0" encoding="utf-8"?>
-<w:ftr xmlns:wpc="http://schemas.microsoft.com/office/word/2010/wordprocessingCanvas" xmlns:cx="http://schemas.microsoft.com/office/drawing/2014/chartex" xmlns:mc="http://schemas.openxmlformats.org/markup-compatibility/2006" xmlns:o="urn:schemas-microsoft-com:office:office" xmlns:r="http://schemas.openxmlformats.org/officeDocument/2006/relationships" xmlns:m="http://schemas.openxmlformats.org/officeDocument/2006/math" xmlns:v="urn:schemas-microsoft-com:vml" xmlns:wp14="http://schemas.microsoft.com/office/word/2010/wordprocessingDrawing" xmlns:wp="http://schemas.openxmlformats.org/drawingml/2006/wordprocessingDrawing" xmlns:w10="urn:schemas-microsoft-com:office:word" xmlns:w="http://schemas.openxmlformats.org/wordprocessingml/2006/main" xmlns:w14="http://schemas.microsoft.com/office/word/2010/wordml" xmlns:w15="http://schemas.microsoft.com/office/word/2012/wordml" xmlns:w16se="http://schemas.microsoft.com/office/word/2015/wordml/symex" xmlns:wpg="http://schemas.microsoft.com/office/word/2010/wordprocessingGroup" xmlns:wpi="http://schemas.microsoft.com/office/word/2010/wordprocessingInk" xmlns:wne="http://schemas.microsoft.com/office/word/2006/wordml" xmlns:wps="http://schemas.microsoft.com/office/word/2010/wordprocessingShape" mc:Ignorable="w14 w15 w16se wp14">
+<w:ftr xmlns:wpc="http://schemas.microsoft.com/office/word/2010/wordprocessingCanvas" xmlns:cx="http://schemas.microsoft.com/office/drawing/2014/chartex" xmlns:cx1="http://schemas.microsoft.com/office/drawing/2015/9/8/chartex" xmlns:cx2="http://schemas.microsoft.com/office/drawing/2015/10/21/chartex" xmlns:cx3="http://schemas.microsoft.com/office/drawing/2016/5/9/chartex" xmlns:cx4="http://schemas.microsoft.com/office/drawing/2016/5/10/chartex" xmlns:cx5="http://schemas.microsoft.com/office/drawing/2016/5/11/chartex" xmlns:cx6="http://schemas.microsoft.com/office/drawing/2016/5/12/chartex" xmlns:cx7="http://schemas.microsoft.com/office/drawing/2016/5/13/chartex" xmlns:cx8="http://schemas.microsoft.com/office/drawing/2016/5/14/chartex" xmlns:mc="http://schemas.openxmlformats.org/markup-compatibility/2006" xmlns:aink="http://schemas.microsoft.com/office/drawing/2016/ink" xmlns:am3d="http://schemas.microsoft.com/office/drawing/2017/model3d" xmlns:o="urn:schemas-microsoft-com:office:office" xmlns:r="http://schemas.openxmlformats.org/officeDocument/2006/relationships" xmlns:m="http://schemas.openxmlformats.org/officeDocument/2006/math" xmlns:v="urn:schemas-microsoft-com:vml" xmlns:wp14="http://schemas.microsoft.com/office/word/2010/wordprocessingDrawing" xmlns:wp="http://schemas.openxmlformats.org/drawingml/2006/wordprocessingDrawing" xmlns:w10="urn:schemas-microsoft-com:office:word" xmlns:w="http://schemas.openxmlformats.org/wordprocessingml/2006/main" xmlns:w14="http://schemas.microsoft.com/office/word/2010/wordml" xmlns:w15="http://schemas.microsoft.com/office/word/2012/wordml" xmlns:w16cid="http://schemas.microsoft.com/office/word/2016/wordml/cid" xmlns:w16se="http://schemas.microsoft.com/office/word/2015/wordml/symex" xmlns:wpg="http://schemas.microsoft.com/office/word/2010/wordprocessingGroup" xmlns:wpi="http://schemas.microsoft.com/office/word/2010/wordprocessingInk" xmlns:wne="http://schemas.microsoft.com/office/word/2006/wordml" xmlns:wps="http://schemas.microsoft.com/office/word/2010/wordprocessingShape" mc:Ignorable="w14 w15 w16se w16cid wp14">
   <w:p>
     <w:pPr>
       <w:framePr w:wrap="around" w:vAnchor="text" w:hAnchor="margin" w:xAlign="center" w:y="1"/>
@@ -826,8 +5075,27 @@
 </w:ftr>
 </file>
 
+<file path=word/footnotes.xml><?xml version="1.0" encoding="utf-8"?>
+<w:footnotes xmlns:wpc="http://schemas.microsoft.com/office/word/2010/wordprocessingCanvas" xmlns:cx="http://schemas.microsoft.com/office/drawing/2014/chartex" xmlns:cx1="http://schemas.microsoft.com/office/drawing/2015/9/8/chartex" xmlns:cx2="http://schemas.microsoft.com/office/drawing/2015/10/21/chartex" xmlns:cx3="http://schemas.microsoft.com/office/drawing/2016/5/9/chartex" xmlns:cx4="http://schemas.microsoft.com/office/drawing/2016/5/10/chartex" xmlns:cx5="http://schemas.microsoft.com/office/drawing/2016/5/11/chartex" xmlns:cx6="http://schemas.microsoft.com/office/drawing/2016/5/12/chartex" xmlns:cx7="http://schemas.microsoft.com/office/drawing/2016/5/13/chartex" xmlns:cx8="http://schemas.microsoft.com/office/drawing/2016/5/14/chartex" xmlns:mc="http://schemas.openxmlformats.org/markup-compatibility/2006" xmlns:aink="http://schemas.microsoft.com/office/drawing/2016/ink" xmlns:am3d="http://schemas.microsoft.com/office/drawing/2017/model3d" xmlns:o="urn:schemas-microsoft-com:office:office" xmlns:r="http://schemas.openxmlformats.org/officeDocument/2006/relationships" xmlns:m="http://schemas.openxmlformats.org/officeDocument/2006/math" xmlns:v="urn:schemas-microsoft-com:vml" xmlns:wp14="http://schemas.microsoft.com/office/word/2010/wordprocessingDrawing" xmlns:wp="http://schemas.openxmlformats.org/drawingml/2006/wordprocessingDrawing" xmlns:w10="urn:schemas-microsoft-com:office:word" xmlns:w="http://schemas.openxmlformats.org/wordprocessingml/2006/main" xmlns:w14="http://schemas.microsoft.com/office/word/2010/wordml" xmlns:w15="http://schemas.microsoft.com/office/word/2012/wordml" xmlns:w16cid="http://schemas.microsoft.com/office/word/2016/wordml/cid" xmlns:w16se="http://schemas.microsoft.com/office/word/2015/wordml/symex" xmlns:wpg="http://schemas.microsoft.com/office/word/2010/wordprocessingGroup" xmlns:wpi="http://schemas.microsoft.com/office/word/2010/wordprocessingInk" xmlns:wne="http://schemas.microsoft.com/office/word/2006/wordml" xmlns:wps="http://schemas.microsoft.com/office/word/2010/wordprocessingShape" mc:Ignorable="w14 w15 w16se w16cid wp14">
+  <w:footnote w:type="separator" w:id="-1">
+    <w:p>
+      <w:r>
+        <w:separator/>
+      </w:r>
+    </w:p>
+  </w:footnote>
+  <w:footnote w:type="continuationSeparator" w:id="0">
+    <w:p>
+      <w:r>
+        <w:continuationSeparator/>
+      </w:r>
+    </w:p>
+  </w:footnote>
+</w:footnotes>
+</file>
+
 <file path=word/numbering.xml><?xml version="1.0" encoding="utf-8"?>
-<w:numbering xmlns:wpc="http://schemas.microsoft.com/office/word/2010/wordprocessingCanvas" xmlns:cx="http://schemas.microsoft.com/office/drawing/2014/chartex" xmlns:mc="http://schemas.openxmlformats.org/markup-compatibility/2006" xmlns:o="urn:schemas-microsoft-com:office:office" xmlns:r="http://schemas.openxmlformats.org/officeDocument/2006/relationships" xmlns:m="http://schemas.openxmlformats.org/officeDocument/2006/math" xmlns:v="urn:schemas-microsoft-com:vml" xmlns:wp14="http://schemas.microsoft.com/office/word/2010/wordprocessingDrawing" xmlns:wp="http://schemas.openxmlformats.org/drawingml/2006/wordprocessingDrawing" xmlns:w10="urn:schemas-microsoft-com:office:word" xmlns:w="http://schemas.openxmlformats.org/wordprocessingml/2006/main" xmlns:w14="http://schemas.microsoft.com/office/word/2010/wordml" xmlns:w15="http://schemas.microsoft.com/office/word/2012/wordml" xmlns:w16se="http://schemas.microsoft.com/office/word/2015/wordml/symex" xmlns:wpg="http://schemas.microsoft.com/office/word/2010/wordprocessingGroup" xmlns:wpi="http://schemas.microsoft.com/office/word/2010/wordprocessingInk" xmlns:wne="http://schemas.microsoft.com/office/word/2006/wordml" xmlns:wps="http://schemas.microsoft.com/office/word/2010/wordprocessingShape" mc:Ignorable="w14 w15 w16se wp14">
+<w:numbering xmlns:wpc="http://schemas.microsoft.com/office/word/2010/wordprocessingCanvas" xmlns:cx="http://schemas.microsoft.com/office/drawing/2014/chartex" xmlns:cx1="http://schemas.microsoft.com/office/drawing/2015/9/8/chartex" xmlns:cx2="http://schemas.microsoft.com/office/drawing/2015/10/21/chartex" xmlns:cx3="http://schemas.microsoft.com/office/drawing/2016/5/9/chartex" xmlns:cx4="http://schemas.microsoft.com/office/drawing/2016/5/10/chartex" xmlns:cx5="http://schemas.microsoft.com/office/drawing/2016/5/11/chartex" xmlns:cx6="http://schemas.microsoft.com/office/drawing/2016/5/12/chartex" xmlns:cx7="http://schemas.microsoft.com/office/drawing/2016/5/13/chartex" xmlns:cx8="http://schemas.microsoft.com/office/drawing/2016/5/14/chartex" xmlns:mc="http://schemas.openxmlformats.org/markup-compatibility/2006" xmlns:aink="http://schemas.microsoft.com/office/drawing/2016/ink" xmlns:am3d="http://schemas.microsoft.com/office/drawing/2017/model3d" xmlns:o="urn:schemas-microsoft-com:office:office" xmlns:r="http://schemas.openxmlformats.org/officeDocument/2006/relationships" xmlns:m="http://schemas.openxmlformats.org/officeDocument/2006/math" xmlns:v="urn:schemas-microsoft-com:vml" xmlns:wp14="http://schemas.microsoft.com/office/word/2010/wordprocessingDrawing" xmlns:wp="http://schemas.openxmlformats.org/drawingml/2006/wordprocessingDrawing" xmlns:w10="urn:schemas-microsoft-com:office:word" xmlns:w="http://schemas.openxmlformats.org/wordprocessingml/2006/main" xmlns:w14="http://schemas.microsoft.com/office/word/2010/wordml" xmlns:w15="http://schemas.microsoft.com/office/word/2012/wordml" xmlns:w16cid="http://schemas.microsoft.com/office/word/2016/wordml/cid" xmlns:w16se="http://schemas.microsoft.com/office/word/2015/wordml/symex" xmlns:wpg="http://schemas.microsoft.com/office/word/2010/wordprocessingGroup" xmlns:wpi="http://schemas.microsoft.com/office/word/2010/wordprocessingInk" xmlns:wne="http://schemas.microsoft.com/office/word/2006/wordml" xmlns:wps="http://schemas.microsoft.com/office/word/2010/wordprocessingShape" mc:Ignorable="w14 w15 w16se w16cid wp14">
   <w:abstractNum w:abstractNumId="0" w15:restartNumberingAfterBreak="0">
     <w:nsid w:val="775267D2"/>
     <w:multiLevelType w:val="hybridMultilevel"/>
@@ -924,7 +5192,7 @@
 </file>
 
 <file path=word/styles.xml><?xml version="1.0" encoding="utf-8"?>
-<w:styles xmlns:mc="http://schemas.openxmlformats.org/markup-compatibility/2006" xmlns:r="http://schemas.openxmlformats.org/officeDocument/2006/relationships" xmlns:w="http://schemas.openxmlformats.org/wordprocessingml/2006/main" xmlns:w14="http://schemas.microsoft.com/office/word/2010/wordml" xmlns:w15="http://schemas.microsoft.com/office/word/2012/wordml" xmlns:w16se="http://schemas.microsoft.com/office/word/2015/wordml/symex" mc:Ignorable="w14 w15 w16se">
+<w:styles xmlns:mc="http://schemas.openxmlformats.org/markup-compatibility/2006" xmlns:r="http://schemas.openxmlformats.org/officeDocument/2006/relationships" xmlns:w="http://schemas.openxmlformats.org/wordprocessingml/2006/main" xmlns:w14="http://schemas.microsoft.com/office/word/2010/wordml" xmlns:w15="http://schemas.microsoft.com/office/word/2012/wordml" xmlns:w16cid="http://schemas.microsoft.com/office/word/2016/wordml/cid" xmlns:w16se="http://schemas.microsoft.com/office/word/2015/wordml/symex" mc:Ignorable="w14 w15 w16se w16cid">
   <w:docDefaults>
     <w:rPrDefault>
       <w:rPr>
@@ -940,7 +5208,7 @@
       </w:pPr>
     </w:pPrDefault>
   </w:docDefaults>
-  <w:latentStyles w:defLockedState="0" w:defUIPriority="99" w:defSemiHidden="0" w:defUnhideWhenUsed="0" w:defQFormat="0" w:count="371">
+  <w:latentStyles w:defLockedState="0" w:defUIPriority="99" w:defSemiHidden="0" w:defUnhideWhenUsed="0" w:defQFormat="0" w:count="375">
     <w:lsdException w:name="Normal" w:uiPriority="0" w:qFormat="1"/>
     <w:lsdException w:name="heading 1" w:uiPriority="9" w:qFormat="1"/>
     <w:lsdException w:name="heading 2" w:semiHidden="1" w:uiPriority="9" w:unhideWhenUsed="1" w:qFormat="1"/>
@@ -1095,7 +5363,7 @@
     <w:lsdException w:name="Table Web 2" w:semiHidden="1" w:unhideWhenUsed="1"/>
     <w:lsdException w:name="Table Web 3" w:semiHidden="1" w:unhideWhenUsed="1"/>
     <w:lsdException w:name="Balloon Text" w:semiHidden="1" w:unhideWhenUsed="1"/>
-    <w:lsdException w:name="Table Grid" w:uiPriority="39"/>
+    <w:lsdException w:name="Table Grid" w:uiPriority="59"/>
     <w:lsdException w:name="Table Theme" w:semiHidden="1" w:unhideWhenUsed="1"/>
     <w:lsdException w:name="Placeholder Text" w:semiHidden="1"/>
     <w:lsdException w:name="No Spacing" w:uiPriority="1" w:qFormat="1"/>
@@ -1312,6 +5580,10 @@
     <w:lsdException w:name="List Table 5 Dark Accent 6" w:uiPriority="50"/>
     <w:lsdException w:name="List Table 6 Colorful Accent 6" w:uiPriority="51"/>
     <w:lsdException w:name="List Table 7 Colorful Accent 6" w:uiPriority="52"/>
+    <w:lsdException w:name="Mention" w:semiHidden="1" w:unhideWhenUsed="1"/>
+    <w:lsdException w:name="Smart Hyperlink" w:semiHidden="1" w:unhideWhenUsed="1"/>
+    <w:lsdException w:name="Hashtag" w:semiHidden="1" w:unhideWhenUsed="1"/>
+    <w:lsdException w:name="Unresolved Mention" w:semiHidden="1" w:unhideWhenUsed="1"/>
   </w:latentStyles>
   <w:style w:type="paragraph" w:default="1" w:styleId="a">
     <w:name w:val="Normal"/>
@@ -1480,6 +5752,26 @@
       <w:sz w:val="18"/>
       <w:szCs w:val="18"/>
     </w:rPr>
+  </w:style>
+  <w:style w:type="table" w:styleId="a9">
+    <w:name w:val="Table Grid"/>
+    <w:basedOn w:val="a1"/>
+    <w:uiPriority w:val="59"/>
+    <w:rsid w:val="00086B28"/>
+    <w:pPr>
+      <w:spacing w:after="0" w:line="240" w:lineRule="auto"/>
+      <w:jc w:val="both"/>
+    </w:pPr>
+    <w:tblPr>
+      <w:tblBorders>
+        <w:top w:val="single" w:sz="4" w:space="0" w:color="000000" w:themeColor="text1"/>
+        <w:left w:val="single" w:sz="4" w:space="0" w:color="000000" w:themeColor="text1"/>
+        <w:bottom w:val="single" w:sz="4" w:space="0" w:color="000000" w:themeColor="text1"/>
+        <w:right w:val="single" w:sz="4" w:space="0" w:color="000000" w:themeColor="text1"/>
+        <w:insideH w:val="single" w:sz="4" w:space="0" w:color="000000" w:themeColor="text1"/>
+        <w:insideV w:val="single" w:sz="4" w:space="0" w:color="000000" w:themeColor="text1"/>
+      </w:tblBorders>
+    </w:tblPr>
   </w:style>
 </w:styles>
 </file>

</xml_diff>